<commit_message>
V0R2: tratamiento de excepciones
</commit_message>
<xml_diff>
--- a/Java Excepciones Aprenda a crear, lanzar y controlar excepciones.docx
+++ b/Java Excepciones Aprenda a crear, lanzar y controlar excepciones.docx
@@ -458,7 +458,486 @@
           <w:numId w:val="2"/>
         </w:numPr>
       </w:pPr>
-    </w:p>
+      <w:r>
+        <w:t xml:space="preserve"> </w:t>
+      </w:r>
+      <w:r>
+        <w:t>Qué son las excepciones, para qué sirven y por qué se utilizarlas.</w:t>
+      </w:r>
+    </w:p>
+    <w:p>
+      <w:pPr>
+        <w:pStyle w:val="Prrafodelista"/>
+        <w:numPr>
+          <w:ilvl w:val="0"/>
+          <w:numId w:val="2"/>
+        </w:numPr>
+      </w:pPr>
+      <w:r>
+        <w:t xml:space="preserve">Cómo analizar el seguimiento de excepciones o </w:t>
+      </w:r>
+      <w:proofErr w:type="spellStart"/>
+      <w:r>
+        <w:t>stacktrace</w:t>
+      </w:r>
+      <w:proofErr w:type="spellEnd"/>
+      <w:r>
+        <w:t>.</w:t>
+      </w:r>
+    </w:p>
+    <w:p>
+      <w:pPr>
+        <w:pStyle w:val="Prrafodelista"/>
+        <w:numPr>
+          <w:ilvl w:val="0"/>
+          <w:numId w:val="2"/>
+        </w:numPr>
+      </w:pPr>
+      <w:r>
+        <w:t>Manejar excepciones con bloques try-catch.</w:t>
+      </w:r>
+    </w:p>
+    <w:p>
+      <w:pPr>
+        <w:pStyle w:val="Prrafodelista"/>
+        <w:numPr>
+          <w:ilvl w:val="0"/>
+          <w:numId w:val="2"/>
+        </w:numPr>
+      </w:pPr>
+      <w:r>
+        <w:t>Manejar una excepción lanzada dentro del bloque catch.</w:t>
+      </w:r>
+    </w:p>
+    <w:p>
+      <w:pPr>
+        <w:pStyle w:val="Prrafodelista"/>
+        <w:numPr>
+          <w:ilvl w:val="0"/>
+          <w:numId w:val="2"/>
+        </w:numPr>
+      </w:pPr>
+      <w:r>
+        <w:t xml:space="preserve">Manejar múltiples excepciones con más de un bloque </w:t>
+      </w:r>
+      <w:proofErr w:type="spellStart"/>
+      <w:r>
+        <w:t>catcho</w:t>
+      </w:r>
+      <w:proofErr w:type="spellEnd"/>
+      <w:r>
+        <w:t xml:space="preserve"> usando Multi-Catch usando el pipe (|).</w:t>
+      </w:r>
+    </w:p>
+    <w:tbl>
+      <w:tblPr>
+        <w:tblStyle w:val="Tablaconcuadrcula"/>
+        <w:tblW w:w="0" w:type="auto"/>
+        <w:tblLook w:val="04A0" w:firstRow="1" w:lastRow="0" w:firstColumn="1" w:lastColumn="0" w:noHBand="0" w:noVBand="1"/>
+      </w:tblPr>
+      <w:tblGrid>
+        <w:gridCol w:w="4055"/>
+      </w:tblGrid>
+      <w:tr>
+        <w:tc>
+          <w:tcPr>
+            <w:tcW w:w="4055" w:type="dxa"/>
+          </w:tcPr>
+          <w:p>
+            <w:r>
+              <w:drawing>
+                <wp:inline distT="0" distB="0" distL="0" distR="0" wp14:anchorId="23CCF765" wp14:editId="093BA6E6">
+                  <wp:extent cx="2581275" cy="2544445"/>
+                  <wp:effectExtent l="0" t="0" r="9525" b="8255"/>
+                  <wp:docPr id="12" name="Imagen 12"/>
+                  <wp:cNvGraphicFramePr>
+                    <a:graphicFrameLocks xmlns:a="http://schemas.openxmlformats.org/drawingml/2006/main" noChangeAspect="1"/>
+                  </wp:cNvGraphicFramePr>
+                  <a:graphic xmlns:a="http://schemas.openxmlformats.org/drawingml/2006/main">
+                    <a:graphicData uri="http://schemas.openxmlformats.org/drawingml/2006/picture">
+                      <pic:pic xmlns:pic="http://schemas.openxmlformats.org/drawingml/2006/picture">
+                        <pic:nvPicPr>
+                          <pic:cNvPr id="1" name=""/>
+                          <pic:cNvPicPr/>
+                        </pic:nvPicPr>
+                        <pic:blipFill>
+                          <a:blip r:embed="rId13"/>
+                          <a:stretch>
+                            <a:fillRect/>
+                          </a:stretch>
+                        </pic:blipFill>
+                        <pic:spPr>
+                          <a:xfrm>
+                            <a:off x="0" y="0"/>
+                            <a:ext cx="2581275" cy="2544445"/>
+                          </a:xfrm>
+                          <a:prstGeom prst="rect">
+                            <a:avLst/>
+                          </a:prstGeom>
+                        </pic:spPr>
+                      </pic:pic>
+                    </a:graphicData>
+                  </a:graphic>
+                </wp:inline>
+              </w:drawing>
+            </w:r>
+          </w:p>
+          <w:p>
+            <w:r>
+              <w:drawing>
+                <wp:inline distT="0" distB="0" distL="0" distR="0" wp14:anchorId="05E5F13C" wp14:editId="61643C9F">
+                  <wp:extent cx="2581275" cy="2621915"/>
+                  <wp:effectExtent l="0" t="0" r="9525" b="6985"/>
+                  <wp:docPr id="13" name="Imagen 13"/>
+                  <wp:cNvGraphicFramePr>
+                    <a:graphicFrameLocks xmlns:a="http://schemas.openxmlformats.org/drawingml/2006/main" noChangeAspect="1"/>
+                  </wp:cNvGraphicFramePr>
+                  <a:graphic xmlns:a="http://schemas.openxmlformats.org/drawingml/2006/main">
+                    <a:graphicData uri="http://schemas.openxmlformats.org/drawingml/2006/picture">
+                      <pic:pic xmlns:pic="http://schemas.openxmlformats.org/drawingml/2006/picture">
+                        <pic:nvPicPr>
+                          <pic:cNvPr id="1" name=""/>
+                          <pic:cNvPicPr/>
+                        </pic:nvPicPr>
+                        <pic:blipFill>
+                          <a:blip r:embed="rId14"/>
+                          <a:stretch>
+                            <a:fillRect/>
+                          </a:stretch>
+                        </pic:blipFill>
+                        <pic:spPr>
+                          <a:xfrm>
+                            <a:off x="0" y="0"/>
+                            <a:ext cx="2581275" cy="2621915"/>
+                          </a:xfrm>
+                          <a:prstGeom prst="rect">
+                            <a:avLst/>
+                          </a:prstGeom>
+                        </pic:spPr>
+                      </pic:pic>
+                    </a:graphicData>
+                  </a:graphic>
+                </wp:inline>
+              </w:drawing>
+            </w:r>
+          </w:p>
+          <w:p>
+            <w:r>
+              <w:drawing>
+                <wp:inline distT="0" distB="0" distL="0" distR="0" wp14:anchorId="38A21A1A" wp14:editId="3DD0376E">
+                  <wp:extent cx="2581275" cy="2689860"/>
+                  <wp:effectExtent l="0" t="0" r="9525" b="0"/>
+                  <wp:docPr id="14" name="Imagen 14"/>
+                  <wp:cNvGraphicFramePr>
+                    <a:graphicFrameLocks xmlns:a="http://schemas.openxmlformats.org/drawingml/2006/main" noChangeAspect="1"/>
+                  </wp:cNvGraphicFramePr>
+                  <a:graphic xmlns:a="http://schemas.openxmlformats.org/drawingml/2006/main">
+                    <a:graphicData uri="http://schemas.openxmlformats.org/drawingml/2006/picture">
+                      <pic:pic xmlns:pic="http://schemas.openxmlformats.org/drawingml/2006/picture">
+                        <pic:nvPicPr>
+                          <pic:cNvPr id="1" name=""/>
+                          <pic:cNvPicPr/>
+                        </pic:nvPicPr>
+                        <pic:blipFill>
+                          <a:blip r:embed="rId15"/>
+                          <a:stretch>
+                            <a:fillRect/>
+                          </a:stretch>
+                        </pic:blipFill>
+                        <pic:spPr>
+                          <a:xfrm>
+                            <a:off x="0" y="0"/>
+                            <a:ext cx="2581275" cy="2689860"/>
+                          </a:xfrm>
+                          <a:prstGeom prst="rect">
+                            <a:avLst/>
+                          </a:prstGeom>
+                        </pic:spPr>
+                      </pic:pic>
+                    </a:graphicData>
+                  </a:graphic>
+                </wp:inline>
+              </w:drawing>
+            </w:r>
+          </w:p>
+          <w:p>
+            <w:r>
+              <w:lastRenderedPageBreak/>
+              <w:drawing>
+                <wp:inline distT="0" distB="0" distL="0" distR="0" wp14:anchorId="75C22DBD" wp14:editId="356198D5">
+                  <wp:extent cx="2581275" cy="901065"/>
+                  <wp:effectExtent l="0" t="0" r="9525" b="0"/>
+                  <wp:docPr id="15" name="Imagen 15"/>
+                  <wp:cNvGraphicFramePr>
+                    <a:graphicFrameLocks xmlns:a="http://schemas.openxmlformats.org/drawingml/2006/main" noChangeAspect="1"/>
+                  </wp:cNvGraphicFramePr>
+                  <a:graphic xmlns:a="http://schemas.openxmlformats.org/drawingml/2006/main">
+                    <a:graphicData uri="http://schemas.openxmlformats.org/drawingml/2006/picture">
+                      <pic:pic xmlns:pic="http://schemas.openxmlformats.org/drawingml/2006/picture">
+                        <pic:nvPicPr>
+                          <pic:cNvPr id="1" name=""/>
+                          <pic:cNvPicPr/>
+                        </pic:nvPicPr>
+                        <pic:blipFill>
+                          <a:blip r:embed="rId16"/>
+                          <a:stretch>
+                            <a:fillRect/>
+                          </a:stretch>
+                        </pic:blipFill>
+                        <pic:spPr>
+                          <a:xfrm>
+                            <a:off x="0" y="0"/>
+                            <a:ext cx="2581275" cy="901065"/>
+                          </a:xfrm>
+                          <a:prstGeom prst="rect">
+                            <a:avLst/>
+                          </a:prstGeom>
+                        </pic:spPr>
+                      </pic:pic>
+                    </a:graphicData>
+                  </a:graphic>
+                </wp:inline>
+              </w:drawing>
+            </w:r>
+          </w:p>
+          <w:p>
+            <w:r>
+              <w:drawing>
+                <wp:inline distT="0" distB="0" distL="0" distR="0" wp14:anchorId="6CC4EFC4" wp14:editId="5A2F2824">
+                  <wp:extent cx="2581275" cy="1722120"/>
+                  <wp:effectExtent l="0" t="0" r="9525" b="0"/>
+                  <wp:docPr id="16" name="Imagen 16"/>
+                  <wp:cNvGraphicFramePr>
+                    <a:graphicFrameLocks xmlns:a="http://schemas.openxmlformats.org/drawingml/2006/main" noChangeAspect="1"/>
+                  </wp:cNvGraphicFramePr>
+                  <a:graphic xmlns:a="http://schemas.openxmlformats.org/drawingml/2006/main">
+                    <a:graphicData uri="http://schemas.openxmlformats.org/drawingml/2006/picture">
+                      <pic:pic xmlns:pic="http://schemas.openxmlformats.org/drawingml/2006/picture">
+                        <pic:nvPicPr>
+                          <pic:cNvPr id="1" name=""/>
+                          <pic:cNvPicPr/>
+                        </pic:nvPicPr>
+                        <pic:blipFill>
+                          <a:blip r:embed="rId17"/>
+                          <a:stretch>
+                            <a:fillRect/>
+                          </a:stretch>
+                        </pic:blipFill>
+                        <pic:spPr>
+                          <a:xfrm>
+                            <a:off x="0" y="0"/>
+                            <a:ext cx="2581275" cy="1722120"/>
+                          </a:xfrm>
+                          <a:prstGeom prst="rect">
+                            <a:avLst/>
+                          </a:prstGeom>
+                        </pic:spPr>
+                      </pic:pic>
+                    </a:graphicData>
+                  </a:graphic>
+                </wp:inline>
+              </w:drawing>
+            </w:r>
+          </w:p>
+          <w:p>
+            <w:r>
+              <w:drawing>
+                <wp:inline distT="0" distB="0" distL="0" distR="0" wp14:anchorId="57E9B88D" wp14:editId="3C59E98A">
+                  <wp:extent cx="2581275" cy="2529205"/>
+                  <wp:effectExtent l="0" t="0" r="9525" b="4445"/>
+                  <wp:docPr id="17" name="Imagen 17"/>
+                  <wp:cNvGraphicFramePr>
+                    <a:graphicFrameLocks xmlns:a="http://schemas.openxmlformats.org/drawingml/2006/main" noChangeAspect="1"/>
+                  </wp:cNvGraphicFramePr>
+                  <a:graphic xmlns:a="http://schemas.openxmlformats.org/drawingml/2006/main">
+                    <a:graphicData uri="http://schemas.openxmlformats.org/drawingml/2006/picture">
+                      <pic:pic xmlns:pic="http://schemas.openxmlformats.org/drawingml/2006/picture">
+                        <pic:nvPicPr>
+                          <pic:cNvPr id="1" name=""/>
+                          <pic:cNvPicPr/>
+                        </pic:nvPicPr>
+                        <pic:blipFill>
+                          <a:blip r:embed="rId18"/>
+                          <a:stretch>
+                            <a:fillRect/>
+                          </a:stretch>
+                        </pic:blipFill>
+                        <pic:spPr>
+                          <a:xfrm>
+                            <a:off x="0" y="0"/>
+                            <a:ext cx="2581275" cy="2529205"/>
+                          </a:xfrm>
+                          <a:prstGeom prst="rect">
+                            <a:avLst/>
+                          </a:prstGeom>
+                        </pic:spPr>
+                      </pic:pic>
+                    </a:graphicData>
+                  </a:graphic>
+                </wp:inline>
+              </w:drawing>
+            </w:r>
+          </w:p>
+          <w:p>
+            <w:r>
+              <w:drawing>
+                <wp:inline distT="0" distB="0" distL="0" distR="0" wp14:anchorId="076B09CD" wp14:editId="3063BD9D">
+                  <wp:extent cx="2581275" cy="3025775"/>
+                  <wp:effectExtent l="0" t="0" r="9525" b="3175"/>
+                  <wp:docPr id="18" name="Imagen 18"/>
+                  <wp:cNvGraphicFramePr>
+                    <a:graphicFrameLocks xmlns:a="http://schemas.openxmlformats.org/drawingml/2006/main" noChangeAspect="1"/>
+                  </wp:cNvGraphicFramePr>
+                  <a:graphic xmlns:a="http://schemas.openxmlformats.org/drawingml/2006/main">
+                    <a:graphicData uri="http://schemas.openxmlformats.org/drawingml/2006/picture">
+                      <pic:pic xmlns:pic="http://schemas.openxmlformats.org/drawingml/2006/picture">
+                        <pic:nvPicPr>
+                          <pic:cNvPr id="1" name=""/>
+                          <pic:cNvPicPr/>
+                        </pic:nvPicPr>
+                        <pic:blipFill>
+                          <a:blip r:embed="rId19"/>
+                          <a:stretch>
+                            <a:fillRect/>
+                          </a:stretch>
+                        </pic:blipFill>
+                        <pic:spPr>
+                          <a:xfrm>
+                            <a:off x="0" y="0"/>
+                            <a:ext cx="2581275" cy="3025775"/>
+                          </a:xfrm>
+                          <a:prstGeom prst="rect">
+                            <a:avLst/>
+                          </a:prstGeom>
+                        </pic:spPr>
+                      </pic:pic>
+                    </a:graphicData>
+                  </a:graphic>
+                </wp:inline>
+              </w:drawing>
+            </w:r>
+          </w:p>
+          <w:p>
+            <w:r>
+              <w:drawing>
+                <wp:inline distT="0" distB="0" distL="0" distR="0" wp14:anchorId="2F037C32" wp14:editId="33C055D8">
+                  <wp:extent cx="2581275" cy="2673985"/>
+                  <wp:effectExtent l="0" t="0" r="9525" b="0"/>
+                  <wp:docPr id="19" name="Imagen 19"/>
+                  <wp:cNvGraphicFramePr>
+                    <a:graphicFrameLocks xmlns:a="http://schemas.openxmlformats.org/drawingml/2006/main" noChangeAspect="1"/>
+                  </wp:cNvGraphicFramePr>
+                  <a:graphic xmlns:a="http://schemas.openxmlformats.org/drawingml/2006/main">
+                    <a:graphicData uri="http://schemas.openxmlformats.org/drawingml/2006/picture">
+                      <pic:pic xmlns:pic="http://schemas.openxmlformats.org/drawingml/2006/picture">
+                        <pic:nvPicPr>
+                          <pic:cNvPr id="1" name=""/>
+                          <pic:cNvPicPr/>
+                        </pic:nvPicPr>
+                        <pic:blipFill>
+                          <a:blip r:embed="rId20"/>
+                          <a:stretch>
+                            <a:fillRect/>
+                          </a:stretch>
+                        </pic:blipFill>
+                        <pic:spPr>
+                          <a:xfrm>
+                            <a:off x="0" y="0"/>
+                            <a:ext cx="2581275" cy="2673985"/>
+                          </a:xfrm>
+                          <a:prstGeom prst="rect">
+                            <a:avLst/>
+                          </a:prstGeom>
+                        </pic:spPr>
+                      </pic:pic>
+                    </a:graphicData>
+                  </a:graphic>
+                </wp:inline>
+              </w:drawing>
+            </w:r>
+          </w:p>
+          <w:p>
+            <w:r>
+              <w:drawing>
+                <wp:inline distT="0" distB="0" distL="0" distR="0" wp14:anchorId="0FC35ABA" wp14:editId="547C4379">
+                  <wp:extent cx="2581275" cy="2891155"/>
+                  <wp:effectExtent l="0" t="0" r="9525" b="4445"/>
+                  <wp:docPr id="20" name="Imagen 20"/>
+                  <wp:cNvGraphicFramePr>
+                    <a:graphicFrameLocks xmlns:a="http://schemas.openxmlformats.org/drawingml/2006/main" noChangeAspect="1"/>
+                  </wp:cNvGraphicFramePr>
+                  <a:graphic xmlns:a="http://schemas.openxmlformats.org/drawingml/2006/main">
+                    <a:graphicData uri="http://schemas.openxmlformats.org/drawingml/2006/picture">
+                      <pic:pic xmlns:pic="http://schemas.openxmlformats.org/drawingml/2006/picture">
+                        <pic:nvPicPr>
+                          <pic:cNvPr id="1" name=""/>
+                          <pic:cNvPicPr/>
+                        </pic:nvPicPr>
+                        <pic:blipFill>
+                          <a:blip r:embed="rId21"/>
+                          <a:stretch>
+                            <a:fillRect/>
+                          </a:stretch>
+                        </pic:blipFill>
+                        <pic:spPr>
+                          <a:xfrm>
+                            <a:off x="0" y="0"/>
+                            <a:ext cx="2581275" cy="2891155"/>
+                          </a:xfrm>
+                          <a:prstGeom prst="rect">
+                            <a:avLst/>
+                          </a:prstGeom>
+                        </pic:spPr>
+                      </pic:pic>
+                    </a:graphicData>
+                  </a:graphic>
+                </wp:inline>
+              </w:drawing>
+            </w:r>
+          </w:p>
+          <w:p>
+            <w:r>
+              <w:drawing>
+                <wp:inline distT="0" distB="0" distL="0" distR="0" wp14:anchorId="697ADCCC" wp14:editId="29756B22">
+                  <wp:extent cx="2581275" cy="2423160"/>
+                  <wp:effectExtent l="0" t="0" r="9525" b="0"/>
+                  <wp:docPr id="21" name="Imagen 21"/>
+                  <wp:cNvGraphicFramePr>
+                    <a:graphicFrameLocks xmlns:a="http://schemas.openxmlformats.org/drawingml/2006/main" noChangeAspect="1"/>
+                  </wp:cNvGraphicFramePr>
+                  <a:graphic xmlns:a="http://schemas.openxmlformats.org/drawingml/2006/main">
+                    <a:graphicData uri="http://schemas.openxmlformats.org/drawingml/2006/picture">
+                      <pic:pic xmlns:pic="http://schemas.openxmlformats.org/drawingml/2006/picture">
+                        <pic:nvPicPr>
+                          <pic:cNvPr id="1" name=""/>
+                          <pic:cNvPicPr/>
+                        </pic:nvPicPr>
+                        <pic:blipFill>
+                          <a:blip r:embed="rId22"/>
+                          <a:stretch>
+                            <a:fillRect/>
+                          </a:stretch>
+                        </pic:blipFill>
+                        <pic:spPr>
+                          <a:xfrm>
+                            <a:off x="0" y="0"/>
+                            <a:ext cx="2581275" cy="2423160"/>
+                          </a:xfrm>
+                          <a:prstGeom prst="rect">
+                            <a:avLst/>
+                          </a:prstGeom>
+                        </pic:spPr>
+                      </pic:pic>
+                    </a:graphicData>
+                  </a:graphic>
+                </wp:inline>
+              </w:drawing>
+            </w:r>
+          </w:p>
+        </w:tc>
+      </w:tr>
+    </w:tbl>
+    <w:p/>
     <w:p>
       <w:pPr>
         <w:pStyle w:val="Ttulo2"/>
@@ -468,6 +947,7 @@
         </w:numPr>
       </w:pPr>
       <w:r>
+        <w:lastRenderedPageBreak/>
         <w:t>Conclusión 3:</w:t>
       </w:r>
       <w:r>
@@ -712,7 +1192,7 @@
                           <pic:cNvPicPr/>
                         </pic:nvPicPr>
                         <pic:blipFill>
-                          <a:blip r:embed="rId13"/>
+                          <a:blip r:embed="rId23"/>
                           <a:stretch>
                             <a:fillRect/>
                           </a:stretch>
@@ -751,7 +1231,7 @@
                           <pic:cNvPicPr/>
                         </pic:nvPicPr>
                         <pic:blipFill>
-                          <a:blip r:embed="rId14"/>
+                          <a:blip r:embed="rId24"/>
                           <a:stretch>
                             <a:fillRect/>
                           </a:stretch>
@@ -790,7 +1270,7 @@
                           <pic:cNvPicPr/>
                         </pic:nvPicPr>
                         <pic:blipFill>
-                          <a:blip r:embed="rId15"/>
+                          <a:blip r:embed="rId25"/>
                           <a:stretch>
                             <a:fillRect/>
                           </a:stretch>
@@ -868,7 +1348,10 @@
       </w:r>
       <w:proofErr w:type="spellEnd"/>
       <w:r>
-        <w:t xml:space="preserve">, nosotros tenemos que ir al botón de acá, que es este bichito, </w:t>
+        <w:t xml:space="preserve">, nosotros tenemos </w:t>
+      </w:r>
+      <w:r>
+        <w:t xml:space="preserve">que ir al botón de acá, que es este bichito, </w:t>
       </w:r>
       <w:proofErr w:type="spellStart"/>
       <w:r>
@@ -942,11 +1425,65 @@
       <w:r>
         <w:t xml:space="preserve">: Pasa a la siguiente </w:t>
       </w:r>
+      <w:r>
+        <w:t>línea</w:t>
+      </w:r>
+    </w:p>
+    <w:p>
+      <w:pPr>
+        <w:pStyle w:val="Prrafodelista"/>
+        <w:numPr>
+          <w:ilvl w:val="0"/>
+          <w:numId w:val="2"/>
+        </w:numPr>
+      </w:pPr>
+      <w:r>
+        <w:t>Error</w:t>
+      </w:r>
+    </w:p>
+    <w:p>
+      <w:pPr>
+        <w:pStyle w:val="Prrafodelista"/>
+        <w:numPr>
+          <w:ilvl w:val="0"/>
+          <w:numId w:val="2"/>
+        </w:numPr>
+      </w:pPr>
+      <w:r>
+        <w:t>Las excepciones también son objetos</w:t>
+      </w:r>
+    </w:p>
+    <w:p>
+      <w:pPr>
+        <w:pStyle w:val="Prrafodelista"/>
+        <w:numPr>
+          <w:ilvl w:val="0"/>
+          <w:numId w:val="2"/>
+        </w:numPr>
+      </w:pPr>
       <w:proofErr w:type="spellStart"/>
       <w:r>
-        <w:t>linea</w:t>
+        <w:t>Stacktrace</w:t>
       </w:r>
       <w:proofErr w:type="spellEnd"/>
+      <w:r>
+        <w:t>: traza de la pila</w:t>
+      </w:r>
+    </w:p>
+    <w:p>
+      <w:pPr>
+        <w:pStyle w:val="Prrafodelista"/>
+        <w:numPr>
+          <w:ilvl w:val="0"/>
+          <w:numId w:val="2"/>
+        </w:numPr>
+      </w:pPr>
+      <w:r>
+        <w:t>Try y catch: intenta y atrap</w:t>
+      </w:r>
+      <w:r>
+        <w:t>a</w:t>
+      </w:r>
     </w:p>
     <w:sectPr>
       <w:pgSz w:w="12240" w:h="15840"/>

</xml_diff>

<commit_message>
V0R4: Checked y unchecked
</commit_message>
<xml_diff>
--- a/Java Excepciones Aprenda a crear, lanzar y controlar excepciones.docx
+++ b/Java Excepciones Aprenda a crear, lanzar y controlar excepciones.docx
@@ -1300,155 +1300,119 @@
     </w:p>
     <w:p>
       <w:pPr>
-        <w:pStyle w:val="Prrafodelista"/>
-        <w:numPr>
-          <w:ilvl w:val="0"/>
-          <w:numId w:val="2"/>
-        </w:numPr>
-      </w:pPr>
-    </w:p>
-    <w:p>
-      <w:pPr>
-        <w:pStyle w:val="Ttulo2"/>
-        <w:numPr>
-          <w:ilvl w:val="0"/>
-          <w:numId w:val="1"/>
-        </w:numPr>
-      </w:pPr>
-      <w:r>
-        <w:t>Conclusión 5:</w:t>
-      </w:r>
-      <w:r>
-        <w:t xml:space="preserve"> </w:t>
-      </w:r>
-      <w:r>
-        <w:t>Aplicando excepciones</w:t>
-      </w:r>
-    </w:p>
-    <w:p>
-      <w:pPr>
-        <w:pStyle w:val="Prrafodelista"/>
-        <w:numPr>
-          <w:ilvl w:val="0"/>
-          <w:numId w:val="2"/>
-        </w:numPr>
-      </w:pPr>
-    </w:p>
-    <w:p>
-      <w:pPr>
-        <w:pStyle w:val="Ttulo2"/>
-        <w:numPr>
-          <w:ilvl w:val="0"/>
-          <w:numId w:val="1"/>
-        </w:numPr>
-        <w:rPr>
-          <w:lang w:val="en-US"/>
-        </w:rPr>
-      </w:pPr>
-      <w:r>
-        <w:rPr>
-          <w:lang w:val="en-US"/>
-        </w:rPr>
-        <w:t>Conclusión 6:</w:t>
-      </w:r>
-      <w:r>
-        <w:rPr>
-          <w:lang w:val="en-US"/>
-        </w:rPr>
-        <w:t xml:space="preserve"> </w:t>
-      </w:r>
-      <w:r>
-        <w:rPr>
-          <w:lang w:val="en-US"/>
-        </w:rPr>
-        <w:t>Finally y try with resources</w:t>
-      </w:r>
-    </w:p>
-    <w:p>
-      <w:pPr>
-        <w:pStyle w:val="Prrafodelista"/>
-        <w:numPr>
-          <w:ilvl w:val="0"/>
-          <w:numId w:val="2"/>
-        </w:numPr>
-        <w:rPr>
-          <w:lang w:val="en-US"/>
-        </w:rPr>
-      </w:pPr>
-    </w:p>
-    <w:p>
-      <w:pPr>
-        <w:pStyle w:val="Ttulo2"/>
-        <w:numPr>
-          <w:ilvl w:val="0"/>
-          <w:numId w:val="1"/>
-        </w:numPr>
-      </w:pPr>
-      <w:r>
-        <w:t xml:space="preserve">Anexos: </w:t>
-      </w:r>
-    </w:p>
-    <w:p>
-      <w:pPr>
-        <w:pStyle w:val="Prrafodelista"/>
-        <w:numPr>
-          <w:ilvl w:val="0"/>
-          <w:numId w:val="2"/>
-        </w:numPr>
-      </w:pPr>
-    </w:p>
-    <w:p>
-      <w:pPr>
-        <w:pStyle w:val="Ttulo2"/>
-        <w:numPr>
-          <w:ilvl w:val="0"/>
-          <w:numId w:val="1"/>
-        </w:numPr>
-      </w:pPr>
-      <w:r>
-        <w:t xml:space="preserve">Código: </w:t>
-      </w:r>
-    </w:p>
-    <w:p>
-      <w:pPr>
-        <w:pStyle w:val="Prrafodelista"/>
-        <w:numPr>
-          <w:ilvl w:val="0"/>
-          <w:numId w:val="2"/>
-        </w:numPr>
-      </w:pPr>
-      <w:r>
-        <w:t>Trow: palabra resevada que quiere decir lanza</w:t>
-      </w:r>
-    </w:p>
-    <w:p>
-      <w:pPr>
-        <w:pStyle w:val="Ttulo2"/>
-        <w:numPr>
-          <w:ilvl w:val="0"/>
-          <w:numId w:val="1"/>
-        </w:numPr>
-      </w:pPr>
-      <w:r>
-        <w:t>Vocabulario:</w:t>
-      </w:r>
-    </w:p>
-    <w:p>
-      <w:pPr>
-        <w:pStyle w:val="Prrafodelista"/>
-        <w:numPr>
-          <w:ilvl w:val="0"/>
-          <w:numId w:val="2"/>
-        </w:numPr>
-      </w:pPr>
-      <w:r>
-        <w:t>Pila de ejecución: Stack o pila-</w:t>
-      </w:r>
-      <w:r>
-        <w:sym w:font="Wingdings" w:char="F0E0"/>
-      </w:r>
-      <w:r>
-        <w:t>ciclo de ejecución método java</w:t>
+        <w:ind w:left="360"/>
+      </w:pPr>
+      <w:r>
+        <w:t>Si hiciste el ejercicio ¿será Miguel comprendió la clase ?, recordará lo que aprendimos. Para solucionarlo aún más, enumeramos los temas de esta clase:</w:t>
+      </w:r>
+    </w:p>
+    <w:p>
+      <w:pPr>
+        <w:pStyle w:val="Prrafodelista"/>
+        <w:numPr>
+          <w:ilvl w:val="0"/>
+          <w:numId w:val="2"/>
+        </w:numPr>
+      </w:pPr>
+      <w:r>
+        <w:t>Existe una gran jerarquía de clases que representan excepciones. Por ejemplo, ArithmeticException es hija de RuntimeException, que hereda de Exception, que a su vez es hija de la clase de excepciones más ancestral, Throwable. Conocer bien esta jerarquía significa saber cómo usar las excepciones en su aplicación.</w:t>
+      </w:r>
+    </w:p>
+    <w:p>
+      <w:pPr>
+        <w:pStyle w:val="Prrafodelista"/>
+        <w:numPr>
+          <w:ilvl w:val="0"/>
+          <w:numId w:val="2"/>
+        </w:numPr>
+      </w:pPr>
+      <w:r>
+        <w:t>Throwable es la clase que debe extenderse para poder lanzar un objeto en la pila (usando la palabra reservada throw)</w:t>
+      </w:r>
+    </w:p>
+    <w:p>
+      <w:pPr>
+        <w:pStyle w:val="Prrafodelista"/>
+        <w:numPr>
+          <w:ilvl w:val="0"/>
+          <w:numId w:val="2"/>
+        </w:numPr>
+      </w:pPr>
+      <w:r>
+        <w:t>Es en la clase Throwable donde tenemos casi todo el código relacionado con las excepciones, incluyendo getMessage() e printStackTrace (). El resto de la jerarquía tiene solo algunas sobrecargas de constructores para comunicar mensajes específicos.</w:t>
+      </w:r>
+    </w:p>
+    <w:p>
+      <w:pPr>
+        <w:pStyle w:val="Prrafodelista"/>
+        <w:numPr>
+          <w:ilvl w:val="0"/>
+          <w:numId w:val="2"/>
+        </w:numPr>
+      </w:pPr>
+      <w:r>
+        <w:t>La jerarquía que comenzó con la clase Throwable se divide en excepciones y errores. Las excepciones se utilizan en los códigos de aplicación. Los errores son utilizados exclusivamente por la máquina virtual.</w:t>
+      </w:r>
+    </w:p>
+    <w:p>
+      <w:pPr>
+        <w:pStyle w:val="Prrafodelista"/>
+        <w:numPr>
+          <w:ilvl w:val="0"/>
+          <w:numId w:val="2"/>
+        </w:numPr>
+      </w:pPr>
+      <w:r>
+        <w:t>Las clases que heredan de Error se utilizan para informar errores en la máquina virtual. Los desarrolladores de aplicaciones no deben crear errores que hereden de Error.</w:t>
+      </w:r>
+    </w:p>
+    <w:p>
+      <w:pPr>
+        <w:pStyle w:val="Prrafodelista"/>
+        <w:numPr>
+          <w:ilvl w:val="0"/>
+          <w:numId w:val="2"/>
+        </w:numPr>
+      </w:pPr>
+      <w:r>
+        <w:t>StackOverflowError es un error de máquina virtual para informar que la pila de ejecución no tiene más memoria.</w:t>
+      </w:r>
+    </w:p>
+    <w:p>
+      <w:pPr>
+        <w:pStyle w:val="Prrafodelista"/>
+        <w:numPr>
+          <w:ilvl w:val="0"/>
+          <w:numId w:val="2"/>
+        </w:numPr>
+      </w:pPr>
+      <w:r>
+        <w:t>Las excepciones se dividen en dos categorías amplias: las que el compilador comprueba obligatoriamente y las que no.</w:t>
+      </w:r>
+    </w:p>
+    <w:p>
+      <w:pPr>
+        <w:pStyle w:val="Prrafodelista"/>
+        <w:numPr>
+          <w:ilvl w:val="0"/>
+          <w:numId w:val="2"/>
+        </w:numPr>
+      </w:pPr>
+      <w:r>
+        <w:lastRenderedPageBreak/>
+        <w:t>Los primeros se denominan checked y se crean por pertenecer a una jerarquía que no pasa RuntimeException.</w:t>
+      </w:r>
+    </w:p>
+    <w:p>
+      <w:pPr>
+        <w:pStyle w:val="Prrafodelista"/>
+        <w:numPr>
+          <w:ilvl w:val="0"/>
+          <w:numId w:val="2"/>
+        </w:numPr>
+      </w:pPr>
+      <w:r>
+        <w:t>Los segundos están unchecked y se crean como descendientes de RuntimeException.</w:t>
       </w:r>
     </w:p>
     <w:tbl>
@@ -1468,6 +1432,739 @@
           <w:p>
             <w:r>
               <w:drawing>
+                <wp:inline distT="0" distB="0" distL="0" distR="0" wp14:anchorId="0A678174" wp14:editId="3FDDF816">
+                  <wp:extent cx="2581275" cy="1691640"/>
+                  <wp:effectExtent l="0" t="0" r="9525" b="3810"/>
+                  <wp:docPr id="30" name="Imagen 30"/>
+                  <wp:cNvGraphicFramePr>
+                    <a:graphicFrameLocks xmlns:a="http://schemas.openxmlformats.org/drawingml/2006/main" noChangeAspect="1"/>
+                  </wp:cNvGraphicFramePr>
+                  <a:graphic xmlns:a="http://schemas.openxmlformats.org/drawingml/2006/main">
+                    <a:graphicData uri="http://schemas.openxmlformats.org/drawingml/2006/picture">
+                      <pic:pic xmlns:pic="http://schemas.openxmlformats.org/drawingml/2006/picture">
+                        <pic:nvPicPr>
+                          <pic:cNvPr id="1" name=""/>
+                          <pic:cNvPicPr/>
+                        </pic:nvPicPr>
+                        <pic:blipFill>
+                          <a:blip r:embed="rId31"/>
+                          <a:stretch>
+                            <a:fillRect/>
+                          </a:stretch>
+                        </pic:blipFill>
+                        <pic:spPr>
+                          <a:xfrm>
+                            <a:off x="0" y="0"/>
+                            <a:ext cx="2581275" cy="1691640"/>
+                          </a:xfrm>
+                          <a:prstGeom prst="rect">
+                            <a:avLst/>
+                          </a:prstGeom>
+                        </pic:spPr>
+                      </pic:pic>
+                    </a:graphicData>
+                  </a:graphic>
+                </wp:inline>
+              </w:drawing>
+            </w:r>
+          </w:p>
+          <w:p>
+            <w:r>
+              <w:drawing>
+                <wp:inline distT="0" distB="0" distL="0" distR="0" wp14:anchorId="72167A56" wp14:editId="6360385E">
+                  <wp:extent cx="2581275" cy="2912110"/>
+                  <wp:effectExtent l="0" t="0" r="9525" b="2540"/>
+                  <wp:docPr id="31" name="Imagen 31"/>
+                  <wp:cNvGraphicFramePr>
+                    <a:graphicFrameLocks xmlns:a="http://schemas.openxmlformats.org/drawingml/2006/main" noChangeAspect="1"/>
+                  </wp:cNvGraphicFramePr>
+                  <a:graphic xmlns:a="http://schemas.openxmlformats.org/drawingml/2006/main">
+                    <a:graphicData uri="http://schemas.openxmlformats.org/drawingml/2006/picture">
+                      <pic:pic xmlns:pic="http://schemas.openxmlformats.org/drawingml/2006/picture">
+                        <pic:nvPicPr>
+                          <pic:cNvPr id="1" name=""/>
+                          <pic:cNvPicPr/>
+                        </pic:nvPicPr>
+                        <pic:blipFill>
+                          <a:blip r:embed="rId32"/>
+                          <a:stretch>
+                            <a:fillRect/>
+                          </a:stretch>
+                        </pic:blipFill>
+                        <pic:spPr>
+                          <a:xfrm>
+                            <a:off x="0" y="0"/>
+                            <a:ext cx="2581275" cy="2912110"/>
+                          </a:xfrm>
+                          <a:prstGeom prst="rect">
+                            <a:avLst/>
+                          </a:prstGeom>
+                        </pic:spPr>
+                      </pic:pic>
+                    </a:graphicData>
+                  </a:graphic>
+                </wp:inline>
+              </w:drawing>
+            </w:r>
+          </w:p>
+          <w:p>
+            <w:r>
+              <w:drawing>
+                <wp:inline distT="0" distB="0" distL="0" distR="0" wp14:anchorId="2F1169F0" wp14:editId="4A19F966">
+                  <wp:extent cx="2581275" cy="2660015"/>
+                  <wp:effectExtent l="0" t="0" r="9525" b="6985"/>
+                  <wp:docPr id="32" name="Imagen 32"/>
+                  <wp:cNvGraphicFramePr>
+                    <a:graphicFrameLocks xmlns:a="http://schemas.openxmlformats.org/drawingml/2006/main" noChangeAspect="1"/>
+                  </wp:cNvGraphicFramePr>
+                  <a:graphic xmlns:a="http://schemas.openxmlformats.org/drawingml/2006/main">
+                    <a:graphicData uri="http://schemas.openxmlformats.org/drawingml/2006/picture">
+                      <pic:pic xmlns:pic="http://schemas.openxmlformats.org/drawingml/2006/picture">
+                        <pic:nvPicPr>
+                          <pic:cNvPr id="1" name=""/>
+                          <pic:cNvPicPr/>
+                        </pic:nvPicPr>
+                        <pic:blipFill>
+                          <a:blip r:embed="rId33"/>
+                          <a:stretch>
+                            <a:fillRect/>
+                          </a:stretch>
+                        </pic:blipFill>
+                        <pic:spPr>
+                          <a:xfrm>
+                            <a:off x="0" y="0"/>
+                            <a:ext cx="2581275" cy="2660015"/>
+                          </a:xfrm>
+                          <a:prstGeom prst="rect">
+                            <a:avLst/>
+                          </a:prstGeom>
+                        </pic:spPr>
+                      </pic:pic>
+                    </a:graphicData>
+                  </a:graphic>
+                </wp:inline>
+              </w:drawing>
+            </w:r>
+          </w:p>
+          <w:p>
+            <w:r>
+              <w:drawing>
+                <wp:inline distT="0" distB="0" distL="0" distR="0" wp14:anchorId="4FC9C7FD" wp14:editId="0B0A11FA">
+                  <wp:extent cx="2581275" cy="1288415"/>
+                  <wp:effectExtent l="0" t="0" r="9525" b="6985"/>
+                  <wp:docPr id="33" name="Imagen 33"/>
+                  <wp:cNvGraphicFramePr>
+                    <a:graphicFrameLocks xmlns:a="http://schemas.openxmlformats.org/drawingml/2006/main" noChangeAspect="1"/>
+                  </wp:cNvGraphicFramePr>
+                  <a:graphic xmlns:a="http://schemas.openxmlformats.org/drawingml/2006/main">
+                    <a:graphicData uri="http://schemas.openxmlformats.org/drawingml/2006/picture">
+                      <pic:pic xmlns:pic="http://schemas.openxmlformats.org/drawingml/2006/picture">
+                        <pic:nvPicPr>
+                          <pic:cNvPr id="1" name=""/>
+                          <pic:cNvPicPr/>
+                        </pic:nvPicPr>
+                        <pic:blipFill>
+                          <a:blip r:embed="rId34"/>
+                          <a:stretch>
+                            <a:fillRect/>
+                          </a:stretch>
+                        </pic:blipFill>
+                        <pic:spPr>
+                          <a:xfrm>
+                            <a:off x="0" y="0"/>
+                            <a:ext cx="2581275" cy="1288415"/>
+                          </a:xfrm>
+                          <a:prstGeom prst="rect">
+                            <a:avLst/>
+                          </a:prstGeom>
+                        </pic:spPr>
+                      </pic:pic>
+                    </a:graphicData>
+                  </a:graphic>
+                </wp:inline>
+              </w:drawing>
+            </w:r>
+          </w:p>
+          <w:p>
+            <w:r>
+              <w:drawing>
+                <wp:inline distT="0" distB="0" distL="0" distR="0" wp14:anchorId="70CE5C80" wp14:editId="37BF8E0A">
+                  <wp:extent cx="2581275" cy="1309370"/>
+                  <wp:effectExtent l="0" t="0" r="9525" b="5080"/>
+                  <wp:docPr id="34" name="Imagen 34"/>
+                  <wp:cNvGraphicFramePr>
+                    <a:graphicFrameLocks xmlns:a="http://schemas.openxmlformats.org/drawingml/2006/main" noChangeAspect="1"/>
+                  </wp:cNvGraphicFramePr>
+                  <a:graphic xmlns:a="http://schemas.openxmlformats.org/drawingml/2006/main">
+                    <a:graphicData uri="http://schemas.openxmlformats.org/drawingml/2006/picture">
+                      <pic:pic xmlns:pic="http://schemas.openxmlformats.org/drawingml/2006/picture">
+                        <pic:nvPicPr>
+                          <pic:cNvPr id="1" name=""/>
+                          <pic:cNvPicPr/>
+                        </pic:nvPicPr>
+                        <pic:blipFill>
+                          <a:blip r:embed="rId35"/>
+                          <a:stretch>
+                            <a:fillRect/>
+                          </a:stretch>
+                        </pic:blipFill>
+                        <pic:spPr>
+                          <a:xfrm>
+                            <a:off x="0" y="0"/>
+                            <a:ext cx="2581275" cy="1309370"/>
+                          </a:xfrm>
+                          <a:prstGeom prst="rect">
+                            <a:avLst/>
+                          </a:prstGeom>
+                        </pic:spPr>
+                      </pic:pic>
+                    </a:graphicData>
+                  </a:graphic>
+                </wp:inline>
+              </w:drawing>
+            </w:r>
+          </w:p>
+          <w:p>
+            <w:r>
+              <w:lastRenderedPageBreak/>
+              <w:drawing>
+                <wp:inline distT="0" distB="0" distL="0" distR="0" wp14:anchorId="28050673" wp14:editId="63D52C89">
+                  <wp:extent cx="2581275" cy="3260725"/>
+                  <wp:effectExtent l="0" t="0" r="9525" b="0"/>
+                  <wp:docPr id="35" name="Imagen 35"/>
+                  <wp:cNvGraphicFramePr>
+                    <a:graphicFrameLocks xmlns:a="http://schemas.openxmlformats.org/drawingml/2006/main" noChangeAspect="1"/>
+                  </wp:cNvGraphicFramePr>
+                  <a:graphic xmlns:a="http://schemas.openxmlformats.org/drawingml/2006/main">
+                    <a:graphicData uri="http://schemas.openxmlformats.org/drawingml/2006/picture">
+                      <pic:pic xmlns:pic="http://schemas.openxmlformats.org/drawingml/2006/picture">
+                        <pic:nvPicPr>
+                          <pic:cNvPr id="1" name=""/>
+                          <pic:cNvPicPr/>
+                        </pic:nvPicPr>
+                        <pic:blipFill>
+                          <a:blip r:embed="rId36"/>
+                          <a:stretch>
+                            <a:fillRect/>
+                          </a:stretch>
+                        </pic:blipFill>
+                        <pic:spPr>
+                          <a:xfrm>
+                            <a:off x="0" y="0"/>
+                            <a:ext cx="2581275" cy="3260725"/>
+                          </a:xfrm>
+                          <a:prstGeom prst="rect">
+                            <a:avLst/>
+                          </a:prstGeom>
+                        </pic:spPr>
+                      </pic:pic>
+                    </a:graphicData>
+                  </a:graphic>
+                </wp:inline>
+              </w:drawing>
+            </w:r>
+          </w:p>
+          <w:p>
+            <w:r>
+              <w:drawing>
+                <wp:inline distT="0" distB="0" distL="0" distR="0" wp14:anchorId="5A6FAA6C" wp14:editId="08E9C7DB">
+                  <wp:extent cx="2581275" cy="2678430"/>
+                  <wp:effectExtent l="0" t="0" r="9525" b="7620"/>
+                  <wp:docPr id="36" name="Imagen 36"/>
+                  <wp:cNvGraphicFramePr>
+                    <a:graphicFrameLocks xmlns:a="http://schemas.openxmlformats.org/drawingml/2006/main" noChangeAspect="1"/>
+                  </wp:cNvGraphicFramePr>
+                  <a:graphic xmlns:a="http://schemas.openxmlformats.org/drawingml/2006/main">
+                    <a:graphicData uri="http://schemas.openxmlformats.org/drawingml/2006/picture">
+                      <pic:pic xmlns:pic="http://schemas.openxmlformats.org/drawingml/2006/picture">
+                        <pic:nvPicPr>
+                          <pic:cNvPr id="1" name=""/>
+                          <pic:cNvPicPr/>
+                        </pic:nvPicPr>
+                        <pic:blipFill>
+                          <a:blip r:embed="rId37"/>
+                          <a:stretch>
+                            <a:fillRect/>
+                          </a:stretch>
+                        </pic:blipFill>
+                        <pic:spPr>
+                          <a:xfrm>
+                            <a:off x="0" y="0"/>
+                            <a:ext cx="2581275" cy="2678430"/>
+                          </a:xfrm>
+                          <a:prstGeom prst="rect">
+                            <a:avLst/>
+                          </a:prstGeom>
+                        </pic:spPr>
+                      </pic:pic>
+                    </a:graphicData>
+                  </a:graphic>
+                </wp:inline>
+              </w:drawing>
+            </w:r>
+          </w:p>
+          <w:p>
+            <w:r>
+              <w:drawing>
+                <wp:inline distT="0" distB="0" distL="0" distR="0" wp14:anchorId="160C6CFA" wp14:editId="75BD5D14">
+                  <wp:extent cx="2581275" cy="3032760"/>
+                  <wp:effectExtent l="0" t="0" r="9525" b="0"/>
+                  <wp:docPr id="37" name="Imagen 37"/>
+                  <wp:cNvGraphicFramePr>
+                    <a:graphicFrameLocks xmlns:a="http://schemas.openxmlformats.org/drawingml/2006/main" noChangeAspect="1"/>
+                  </wp:cNvGraphicFramePr>
+                  <a:graphic xmlns:a="http://schemas.openxmlformats.org/drawingml/2006/main">
+                    <a:graphicData uri="http://schemas.openxmlformats.org/drawingml/2006/picture">
+                      <pic:pic xmlns:pic="http://schemas.openxmlformats.org/drawingml/2006/picture">
+                        <pic:nvPicPr>
+                          <pic:cNvPr id="1" name=""/>
+                          <pic:cNvPicPr/>
+                        </pic:nvPicPr>
+                        <pic:blipFill>
+                          <a:blip r:embed="rId38"/>
+                          <a:stretch>
+                            <a:fillRect/>
+                          </a:stretch>
+                        </pic:blipFill>
+                        <pic:spPr>
+                          <a:xfrm>
+                            <a:off x="0" y="0"/>
+                            <a:ext cx="2581275" cy="3032760"/>
+                          </a:xfrm>
+                          <a:prstGeom prst="rect">
+                            <a:avLst/>
+                          </a:prstGeom>
+                        </pic:spPr>
+                      </pic:pic>
+                    </a:graphicData>
+                  </a:graphic>
+                </wp:inline>
+              </w:drawing>
+            </w:r>
+          </w:p>
+          <w:p>
+            <w:r>
+              <w:drawing>
+                <wp:inline distT="0" distB="0" distL="0" distR="0" wp14:anchorId="57B40C84" wp14:editId="31510F07">
+                  <wp:extent cx="2581275" cy="1842135"/>
+                  <wp:effectExtent l="0" t="0" r="9525" b="5715"/>
+                  <wp:docPr id="38" name="Imagen 38"/>
+                  <wp:cNvGraphicFramePr>
+                    <a:graphicFrameLocks xmlns:a="http://schemas.openxmlformats.org/drawingml/2006/main" noChangeAspect="1"/>
+                  </wp:cNvGraphicFramePr>
+                  <a:graphic xmlns:a="http://schemas.openxmlformats.org/drawingml/2006/main">
+                    <a:graphicData uri="http://schemas.openxmlformats.org/drawingml/2006/picture">
+                      <pic:pic xmlns:pic="http://schemas.openxmlformats.org/drawingml/2006/picture">
+                        <pic:nvPicPr>
+                          <pic:cNvPr id="1" name=""/>
+                          <pic:cNvPicPr/>
+                        </pic:nvPicPr>
+                        <pic:blipFill>
+                          <a:blip r:embed="rId39"/>
+                          <a:stretch>
+                            <a:fillRect/>
+                          </a:stretch>
+                        </pic:blipFill>
+                        <pic:spPr>
+                          <a:xfrm>
+                            <a:off x="0" y="0"/>
+                            <a:ext cx="2581275" cy="1842135"/>
+                          </a:xfrm>
+                          <a:prstGeom prst="rect">
+                            <a:avLst/>
+                          </a:prstGeom>
+                        </pic:spPr>
+                      </pic:pic>
+                    </a:graphicData>
+                  </a:graphic>
+                </wp:inline>
+              </w:drawing>
+            </w:r>
+          </w:p>
+          <w:p>
+            <w:r>
+              <w:drawing>
+                <wp:inline distT="0" distB="0" distL="0" distR="0" wp14:anchorId="6166D148" wp14:editId="4077A441">
+                  <wp:extent cx="2581275" cy="3190875"/>
+                  <wp:effectExtent l="0" t="0" r="9525" b="9525"/>
+                  <wp:docPr id="39" name="Imagen 39"/>
+                  <wp:cNvGraphicFramePr>
+                    <a:graphicFrameLocks xmlns:a="http://schemas.openxmlformats.org/drawingml/2006/main" noChangeAspect="1"/>
+                  </wp:cNvGraphicFramePr>
+                  <a:graphic xmlns:a="http://schemas.openxmlformats.org/drawingml/2006/main">
+                    <a:graphicData uri="http://schemas.openxmlformats.org/drawingml/2006/picture">
+                      <pic:pic xmlns:pic="http://schemas.openxmlformats.org/drawingml/2006/picture">
+                        <pic:nvPicPr>
+                          <pic:cNvPr id="1" name=""/>
+                          <pic:cNvPicPr/>
+                        </pic:nvPicPr>
+                        <pic:blipFill>
+                          <a:blip r:embed="rId40"/>
+                          <a:stretch>
+                            <a:fillRect/>
+                          </a:stretch>
+                        </pic:blipFill>
+                        <pic:spPr>
+                          <a:xfrm>
+                            <a:off x="0" y="0"/>
+                            <a:ext cx="2581275" cy="3190875"/>
+                          </a:xfrm>
+                          <a:prstGeom prst="rect">
+                            <a:avLst/>
+                          </a:prstGeom>
+                        </pic:spPr>
+                      </pic:pic>
+                    </a:graphicData>
+                  </a:graphic>
+                </wp:inline>
+              </w:drawing>
+            </w:r>
+          </w:p>
+          <w:p>
+            <w:r>
+              <w:lastRenderedPageBreak/>
+              <w:drawing>
+                <wp:inline distT="0" distB="0" distL="0" distR="0" wp14:anchorId="7B5A10D1" wp14:editId="4944183D">
+                  <wp:extent cx="2581275" cy="3265805"/>
+                  <wp:effectExtent l="0" t="0" r="9525" b="0"/>
+                  <wp:docPr id="40" name="Imagen 40"/>
+                  <wp:cNvGraphicFramePr>
+                    <a:graphicFrameLocks xmlns:a="http://schemas.openxmlformats.org/drawingml/2006/main" noChangeAspect="1"/>
+                  </wp:cNvGraphicFramePr>
+                  <a:graphic xmlns:a="http://schemas.openxmlformats.org/drawingml/2006/main">
+                    <a:graphicData uri="http://schemas.openxmlformats.org/drawingml/2006/picture">
+                      <pic:pic xmlns:pic="http://schemas.openxmlformats.org/drawingml/2006/picture">
+                        <pic:nvPicPr>
+                          <pic:cNvPr id="1" name=""/>
+                          <pic:cNvPicPr/>
+                        </pic:nvPicPr>
+                        <pic:blipFill>
+                          <a:blip r:embed="rId41"/>
+                          <a:stretch>
+                            <a:fillRect/>
+                          </a:stretch>
+                        </pic:blipFill>
+                        <pic:spPr>
+                          <a:xfrm>
+                            <a:off x="0" y="0"/>
+                            <a:ext cx="2581275" cy="3265805"/>
+                          </a:xfrm>
+                          <a:prstGeom prst="rect">
+                            <a:avLst/>
+                          </a:prstGeom>
+                        </pic:spPr>
+                      </pic:pic>
+                    </a:graphicData>
+                  </a:graphic>
+                </wp:inline>
+              </w:drawing>
+            </w:r>
+          </w:p>
+          <w:p>
+            <w:r>
+              <w:drawing>
+                <wp:inline distT="0" distB="0" distL="0" distR="0" wp14:anchorId="239728B5" wp14:editId="79017574">
+                  <wp:extent cx="2581275" cy="849630"/>
+                  <wp:effectExtent l="0" t="0" r="9525" b="7620"/>
+                  <wp:docPr id="41" name="Imagen 41"/>
+                  <wp:cNvGraphicFramePr>
+                    <a:graphicFrameLocks xmlns:a="http://schemas.openxmlformats.org/drawingml/2006/main" noChangeAspect="1"/>
+                  </wp:cNvGraphicFramePr>
+                  <a:graphic xmlns:a="http://schemas.openxmlformats.org/drawingml/2006/main">
+                    <a:graphicData uri="http://schemas.openxmlformats.org/drawingml/2006/picture">
+                      <pic:pic xmlns:pic="http://schemas.openxmlformats.org/drawingml/2006/picture">
+                        <pic:nvPicPr>
+                          <pic:cNvPr id="1" name=""/>
+                          <pic:cNvPicPr/>
+                        </pic:nvPicPr>
+                        <pic:blipFill>
+                          <a:blip r:embed="rId42"/>
+                          <a:stretch>
+                            <a:fillRect/>
+                          </a:stretch>
+                        </pic:blipFill>
+                        <pic:spPr>
+                          <a:xfrm>
+                            <a:off x="0" y="0"/>
+                            <a:ext cx="2581275" cy="849630"/>
+                          </a:xfrm>
+                          <a:prstGeom prst="rect">
+                            <a:avLst/>
+                          </a:prstGeom>
+                        </pic:spPr>
+                      </pic:pic>
+                    </a:graphicData>
+                  </a:graphic>
+                </wp:inline>
+              </w:drawing>
+            </w:r>
+          </w:p>
+          <w:p>
+            <w:r>
+              <w:drawing>
+                <wp:inline distT="0" distB="0" distL="0" distR="0" wp14:anchorId="77E01852" wp14:editId="6B11F2C7">
+                  <wp:extent cx="2581275" cy="2971165"/>
+                  <wp:effectExtent l="0" t="0" r="9525" b="635"/>
+                  <wp:docPr id="42" name="Imagen 42"/>
+                  <wp:cNvGraphicFramePr>
+                    <a:graphicFrameLocks xmlns:a="http://schemas.openxmlformats.org/drawingml/2006/main" noChangeAspect="1"/>
+                  </wp:cNvGraphicFramePr>
+                  <a:graphic xmlns:a="http://schemas.openxmlformats.org/drawingml/2006/main">
+                    <a:graphicData uri="http://schemas.openxmlformats.org/drawingml/2006/picture">
+                      <pic:pic xmlns:pic="http://schemas.openxmlformats.org/drawingml/2006/picture">
+                        <pic:nvPicPr>
+                          <pic:cNvPr id="1" name=""/>
+                          <pic:cNvPicPr/>
+                        </pic:nvPicPr>
+                        <pic:blipFill>
+                          <a:blip r:embed="rId43"/>
+                          <a:stretch>
+                            <a:fillRect/>
+                          </a:stretch>
+                        </pic:blipFill>
+                        <pic:spPr>
+                          <a:xfrm>
+                            <a:off x="0" y="0"/>
+                            <a:ext cx="2581275" cy="2971165"/>
+                          </a:xfrm>
+                          <a:prstGeom prst="rect">
+                            <a:avLst/>
+                          </a:prstGeom>
+                        </pic:spPr>
+                      </pic:pic>
+                    </a:graphicData>
+                  </a:graphic>
+                </wp:inline>
+              </w:drawing>
+            </w:r>
+          </w:p>
+          <w:p>
+            <w:r>
+              <w:drawing>
+                <wp:inline distT="0" distB="0" distL="0" distR="0" wp14:anchorId="21AE9AC1" wp14:editId="4273969C">
+                  <wp:extent cx="2581275" cy="1427480"/>
+                  <wp:effectExtent l="0" t="0" r="9525" b="1270"/>
+                  <wp:docPr id="43" name="Imagen 43"/>
+                  <wp:cNvGraphicFramePr>
+                    <a:graphicFrameLocks xmlns:a="http://schemas.openxmlformats.org/drawingml/2006/main" noChangeAspect="1"/>
+                  </wp:cNvGraphicFramePr>
+                  <a:graphic xmlns:a="http://schemas.openxmlformats.org/drawingml/2006/main">
+                    <a:graphicData uri="http://schemas.openxmlformats.org/drawingml/2006/picture">
+                      <pic:pic xmlns:pic="http://schemas.openxmlformats.org/drawingml/2006/picture">
+                        <pic:nvPicPr>
+                          <pic:cNvPr id="1" name=""/>
+                          <pic:cNvPicPr/>
+                        </pic:nvPicPr>
+                        <pic:blipFill>
+                          <a:blip r:embed="rId44"/>
+                          <a:stretch>
+                            <a:fillRect/>
+                          </a:stretch>
+                        </pic:blipFill>
+                        <pic:spPr>
+                          <a:xfrm>
+                            <a:off x="0" y="0"/>
+                            <a:ext cx="2581275" cy="1427480"/>
+                          </a:xfrm>
+                          <a:prstGeom prst="rect">
+                            <a:avLst/>
+                          </a:prstGeom>
+                        </pic:spPr>
+                      </pic:pic>
+                    </a:graphicData>
+                  </a:graphic>
+                </wp:inline>
+              </w:drawing>
+            </w:r>
+          </w:p>
+        </w:tc>
+      </w:tr>
+    </w:tbl>
+    <w:p/>
+    <w:p>
+      <w:pPr>
+        <w:pStyle w:val="Ttulo2"/>
+        <w:numPr>
+          <w:ilvl w:val="0"/>
+          <w:numId w:val="1"/>
+        </w:numPr>
+      </w:pPr>
+      <w:r>
+        <w:t>Conclusión 5:</w:t>
+      </w:r>
+      <w:r>
+        <w:t xml:space="preserve"> </w:t>
+      </w:r>
+      <w:r>
+        <w:t>Aplicando excepciones</w:t>
+      </w:r>
+    </w:p>
+    <w:p>
+      <w:pPr>
+        <w:pStyle w:val="Prrafodelista"/>
+        <w:numPr>
+          <w:ilvl w:val="0"/>
+          <w:numId w:val="2"/>
+        </w:numPr>
+      </w:pPr>
+    </w:p>
+    <w:p>
+      <w:pPr>
+        <w:pStyle w:val="Ttulo2"/>
+        <w:numPr>
+          <w:ilvl w:val="0"/>
+          <w:numId w:val="1"/>
+        </w:numPr>
+        <w:rPr>
+          <w:lang w:val="en-US"/>
+        </w:rPr>
+      </w:pPr>
+      <w:r>
+        <w:rPr>
+          <w:lang w:val="en-US"/>
+        </w:rPr>
+        <w:t>Conclusión 6:</w:t>
+      </w:r>
+      <w:r>
+        <w:rPr>
+          <w:lang w:val="en-US"/>
+        </w:rPr>
+        <w:t xml:space="preserve"> </w:t>
+      </w:r>
+      <w:r>
+        <w:rPr>
+          <w:lang w:val="en-US"/>
+        </w:rPr>
+        <w:t>Finally y try with resources</w:t>
+      </w:r>
+    </w:p>
+    <w:p>
+      <w:pPr>
+        <w:pStyle w:val="Prrafodelista"/>
+        <w:numPr>
+          <w:ilvl w:val="0"/>
+          <w:numId w:val="2"/>
+        </w:numPr>
+        <w:rPr>
+          <w:lang w:val="en-US"/>
+        </w:rPr>
+      </w:pPr>
+    </w:p>
+    <w:p>
+      <w:pPr>
+        <w:pStyle w:val="Ttulo2"/>
+        <w:numPr>
+          <w:ilvl w:val="0"/>
+          <w:numId w:val="1"/>
+        </w:numPr>
+      </w:pPr>
+      <w:r>
+        <w:t xml:space="preserve">Anexos: </w:t>
+      </w:r>
+    </w:p>
+    <w:p>
+      <w:pPr>
+        <w:pStyle w:val="Prrafodelista"/>
+        <w:numPr>
+          <w:ilvl w:val="0"/>
+          <w:numId w:val="2"/>
+        </w:numPr>
+      </w:pPr>
+      <w:r>
+        <w:t>Extendiendo a RuntimeException puede ser que se genere ese error, pero a nivel de Exception si genera ese error.</w:t>
+      </w:r>
+    </w:p>
+    <w:p>
+      <w:r>
+        <w:t>Repasando aquí. Throwable en la cabeza tiene dos grandes grupos de errores: errores y excepciones. Los errores son lanzados por los programadores que mantienen la máquina virtual de Java, la JVM, y las excepciones son lanzadas por nosotros que programamos sobre la JVM, la máquina virtual de Java. Dentro de este pequeño grupo de excepciones tenemos dos subgrupos: excepciones chequed y unchequed.</w:t>
+      </w:r>
+    </w:p>
+    <w:p>
+      <w:r>
+        <w:t>Las unchecked son las que extienden de RuntimeException, y por lo tanto las que no son verificadas por el compilador. Contrario a checked, que extienden de Exception y sí son verificadas en el momento pues de hacer la compilación. Entonces en resumen lo único que diferencia es al momento de la compilación, si tú quieres que el compilador te ayude a decidir cómo tratar la excepción y si tú quieres atrapar el error porque tú crees que pueda dar ese error.</w:t>
+      </w:r>
+    </w:p>
+    <w:p>
+      <w:pPr>
+        <w:pStyle w:val="Prrafodelista"/>
+        <w:numPr>
+          <w:ilvl w:val="0"/>
+          <w:numId w:val="2"/>
+        </w:numPr>
+      </w:pPr>
+    </w:p>
+    <w:p>
+      <w:pPr>
+        <w:pStyle w:val="Ttulo2"/>
+        <w:numPr>
+          <w:ilvl w:val="0"/>
+          <w:numId w:val="1"/>
+        </w:numPr>
+      </w:pPr>
+      <w:r>
+        <w:t xml:space="preserve">Código: </w:t>
+      </w:r>
+    </w:p>
+    <w:p>
+      <w:pPr>
+        <w:pStyle w:val="Prrafodelista"/>
+        <w:numPr>
+          <w:ilvl w:val="0"/>
+          <w:numId w:val="2"/>
+        </w:numPr>
+      </w:pPr>
+      <w:r>
+        <w:t>Trow: palabra resevada que quiere decir lanza</w:t>
+      </w:r>
+    </w:p>
+    <w:p>
+      <w:pPr>
+        <w:pStyle w:val="Ttulo2"/>
+        <w:numPr>
+          <w:ilvl w:val="0"/>
+          <w:numId w:val="1"/>
+        </w:numPr>
+      </w:pPr>
+      <w:r>
+        <w:lastRenderedPageBreak/>
+        <w:t>Vocabulario:</w:t>
+      </w:r>
+    </w:p>
+    <w:p>
+      <w:pPr>
+        <w:pStyle w:val="Prrafodelista"/>
+        <w:numPr>
+          <w:ilvl w:val="0"/>
+          <w:numId w:val="2"/>
+        </w:numPr>
+      </w:pPr>
+      <w:r>
+        <w:t>Pila de ejecución: Stack o pila-</w:t>
+      </w:r>
+      <w:r>
+        <w:sym w:font="Wingdings" w:char="F0E0"/>
+      </w:r>
+      <w:r>
+        <w:t>ciclo de ejecución método java</w:t>
+      </w:r>
+    </w:p>
+    <w:tbl>
+      <w:tblPr>
+        <w:tblStyle w:val="Tablaconcuadrcula"/>
+        <w:tblW w:w="0" w:type="auto"/>
+        <w:tblLook w:val="04A0" w:firstRow="1" w:lastRow="0" w:firstColumn="1" w:lastColumn="0" w:noHBand="0" w:noVBand="1"/>
+      </w:tblPr>
+      <w:tblGrid>
+        <w:gridCol w:w="4055"/>
+      </w:tblGrid>
+      <w:tr>
+        <w:tc>
+          <w:tcPr>
+            <w:tcW w:w="4055" w:type="dxa"/>
+          </w:tcPr>
+          <w:p>
+            <w:r>
+              <w:drawing>
                 <wp:inline distT="0" distB="0" distL="0" distR="0" wp14:anchorId="2169DEC4" wp14:editId="7593C903">
                   <wp:extent cx="1965278" cy="878936"/>
                   <wp:effectExtent l="0" t="0" r="0" b="0"/>
@@ -1483,7 +2180,7 @@
                           <pic:cNvPicPr/>
                         </pic:nvPicPr>
                         <pic:blipFill>
-                          <a:blip r:embed="rId31"/>
+                          <a:blip r:embed="rId45"/>
                           <a:stretch>
                             <a:fillRect/>
                           </a:stretch>
@@ -1522,7 +2219,7 @@
                           <pic:cNvPicPr/>
                         </pic:nvPicPr>
                         <pic:blipFill>
-                          <a:blip r:embed="rId32"/>
+                          <a:blip r:embed="rId46"/>
                           <a:stretch>
                             <a:fillRect/>
                           </a:stretch>
@@ -1561,7 +2258,7 @@
                           <pic:cNvPicPr/>
                         </pic:nvPicPr>
                         <pic:blipFill>
-                          <a:blip r:embed="rId33"/>
+                          <a:blip r:embed="rId47"/>
                           <a:stretch>
                             <a:fillRect/>
                           </a:stretch>
@@ -1610,11 +2307,7 @@
         <w:t xml:space="preserve">Debug: </w:t>
       </w:r>
       <w:r>
-        <w:t xml:space="preserve">El debug es la ejecución de nuestro sistema, pero donde él encuentra este breakpoint él va a parar y nos va a mostrar todo lo que hay en la memoria, en ese momento. Vamos a verlo aquí en práctica. Para eso, para el debug, nosotros tenemos que ir al botón de acá, que es este </w:t>
-      </w:r>
-      <w:r>
-        <w:lastRenderedPageBreak/>
-        <w:t>bichito, debug flujo. Este bichito está al lado de play, del botón de play.</w:t>
+        <w:t>El debug es la ejecución de nuestro sistema, pero donde él encuentra este breakpoint él va a parar y nos va a mostrar todo lo que hay en la memoria, en ese momento. Vamos a verlo aquí en práctica. Para eso, para el debug, nosotros tenemos que ir al botón de acá, que es este bichito, debug flujo. Este bichito está al lado de play, del botón de play.</w:t>
       </w:r>
     </w:p>
     <w:p>
@@ -1696,6 +2389,54 @@
       </w:r>
       <w:r>
         <w:t>a</w:t>
+      </w:r>
+    </w:p>
+    <w:p>
+      <w:pPr>
+        <w:pStyle w:val="Prrafodelista"/>
+        <w:numPr>
+          <w:ilvl w:val="0"/>
+          <w:numId w:val="2"/>
+        </w:numPr>
+      </w:pPr>
+      <w:r>
+        <w:t>Serializar: cuando quiero mandar números por net</w:t>
+      </w:r>
+    </w:p>
+    <w:p>
+      <w:pPr>
+        <w:pStyle w:val="Prrafodelista"/>
+        <w:numPr>
+          <w:ilvl w:val="0"/>
+          <w:numId w:val="2"/>
+        </w:numPr>
+      </w:pPr>
+      <w:r>
+        <w:t>Error:</w:t>
+      </w:r>
+      <w:r>
+        <w:t xml:space="preserve"> </w:t>
+      </w:r>
+      <w:r>
+        <w:t>no controlable.</w:t>
+      </w:r>
+    </w:p>
+    <w:p>
+      <w:pPr>
+        <w:pStyle w:val="Prrafodelista"/>
+        <w:numPr>
+          <w:ilvl w:val="0"/>
+          <w:numId w:val="2"/>
+        </w:numPr>
+      </w:pPr>
+      <w:r>
+        <w:t xml:space="preserve">JVM: </w:t>
+      </w:r>
+      <w:r>
+        <w:t>errores retornados por los que programan la JVM en sí</w:t>
+      </w:r>
+      <w:r>
+        <w:t xml:space="preserve">, </w:t>
       </w:r>
     </w:p>
     <w:sectPr>

</xml_diff>

<commit_message>
V0R6: Finally y try with resouces
</commit_message>
<xml_diff>
--- a/Java Excepciones Aprenda a crear, lanzar y controlar excepciones.docx
+++ b/Java Excepciones Aprenda a crear, lanzar y controlar excepciones.docx
@@ -3081,21 +3081,12 @@
           <w:ilvl w:val="0"/>
           <w:numId w:val="2"/>
         </w:numPr>
-        <w:rPr>
-          <w:lang w:val="en-US"/>
-        </w:rPr>
-      </w:pPr>
-    </w:p>
-    <w:p>
-      <w:pPr>
-        <w:pStyle w:val="Ttulo2"/>
-        <w:numPr>
-          <w:ilvl w:val="0"/>
-          <w:numId w:val="1"/>
-        </w:numPr>
-      </w:pPr>
-      <w:r>
-        <w:t xml:space="preserve">Anexos: </w:t>
+      </w:pPr>
+      <w:r>
+        <w:t xml:space="preserve"> </w:t>
+      </w:r>
+      <w:r>
+        <w:t>que existe un bloque finally, útil para cerrar recursos (como conexión);</w:t>
       </w:r>
     </w:p>
     <w:p>
@@ -3107,92 +3098,7 @@
         </w:numPr>
       </w:pPr>
       <w:r>
-        <w:t xml:space="preserve">Extendiendo a </w:t>
-      </w:r>
-      <w:proofErr w:type="spellStart"/>
-      <w:r>
-        <w:t>RuntimeException</w:t>
-      </w:r>
-      <w:proofErr w:type="spellEnd"/>
-      <w:r>
-        <w:t xml:space="preserve"> puede ser que se genere ese error, pero a nivel de </w:t>
-      </w:r>
-      <w:proofErr w:type="spellStart"/>
-      <w:r>
-        <w:t>Exception</w:t>
-      </w:r>
-      <w:proofErr w:type="spellEnd"/>
-      <w:r>
-        <w:t xml:space="preserve"> si genera ese error.</w:t>
-      </w:r>
-    </w:p>
-    <w:p>
-      <w:r>
-        <w:t xml:space="preserve">Repasando aquí. </w:t>
-      </w:r>
-      <w:proofErr w:type="spellStart"/>
-      <w:r>
-        <w:t>Throwable</w:t>
-      </w:r>
-      <w:proofErr w:type="spellEnd"/>
-      <w:r>
-        <w:t xml:space="preserve"> en la cabeza tiene dos grandes grupos de errores: errores y excepciones. Los errores son lanzados por los programadores que mantienen la máquina virtual de Java, la JVM, y las excepciones son lanzadas por nosotros que programamos </w:t>
-      </w:r>
-      <w:r>
-        <w:t xml:space="preserve">sobre la JVM, la máquina virtual de Java. Dentro de este pequeño grupo de excepciones tenemos dos subgrupos: excepciones </w:t>
-      </w:r>
-      <w:proofErr w:type="spellStart"/>
-      <w:r>
-        <w:t>chequed</w:t>
-      </w:r>
-      <w:proofErr w:type="spellEnd"/>
-      <w:r>
-        <w:t xml:space="preserve"> y </w:t>
-      </w:r>
-      <w:proofErr w:type="spellStart"/>
-      <w:r>
-        <w:t>unchequed</w:t>
-      </w:r>
-      <w:proofErr w:type="spellEnd"/>
-      <w:r>
-        <w:t>.</w:t>
-      </w:r>
-    </w:p>
-    <w:p>
-      <w:r>
-        <w:t xml:space="preserve">Las </w:t>
-      </w:r>
-      <w:proofErr w:type="spellStart"/>
-      <w:r>
-        <w:t>unchecked</w:t>
-      </w:r>
-      <w:proofErr w:type="spellEnd"/>
-      <w:r>
-        <w:t xml:space="preserve"> son las que extienden de </w:t>
-      </w:r>
-      <w:proofErr w:type="spellStart"/>
-      <w:r>
-        <w:t>RuntimeException</w:t>
-      </w:r>
-      <w:proofErr w:type="spellEnd"/>
-      <w:r>
-        <w:t xml:space="preserve">, y por lo tanto las que no son verificadas por el compilador. Contrario a </w:t>
-      </w:r>
-      <w:proofErr w:type="spellStart"/>
-      <w:r>
-        <w:t>checked</w:t>
-      </w:r>
-      <w:proofErr w:type="spellEnd"/>
-      <w:r>
-        <w:t xml:space="preserve">, que extienden de </w:t>
-      </w:r>
-      <w:proofErr w:type="spellStart"/>
-      <w:r>
-        <w:t>Exception</w:t>
-      </w:r>
-      <w:proofErr w:type="spellEnd"/>
-      <w:r>
-        <w:t xml:space="preserve"> y sí son verificadas en el momento pues de hacer la compilación. Entonces en resumen lo único que diferencia es al momento de la compilación, si tú quieres que el compilador te ayude a decidir cómo tratar la excepción y si tú quieres atrapar el error porque tú crees que pueda dar ese error.</w:t>
+        <w:t>cuando hay un bloque finally, el bloque de catch es opcional;</w:t>
       </w:r>
     </w:p>
     <w:p>
@@ -3203,17 +3109,8 @@
           <w:numId w:val="2"/>
         </w:numPr>
       </w:pPr>
-    </w:p>
-    <w:p>
-      <w:pPr>
-        <w:pStyle w:val="Ttulo2"/>
-        <w:numPr>
-          <w:ilvl w:val="0"/>
-          <w:numId w:val="1"/>
-        </w:numPr>
-      </w:pPr>
-      <w:r>
-        <w:t xml:space="preserve">Código: </w:t>
+      <w:r>
+        <w:t>que el bloque * finally * se ejecuta siempre, sin o con excepción;</w:t>
       </w:r>
     </w:p>
     <w:p>
@@ -3223,60 +3120,37 @@
           <w:ilvl w:val="0"/>
           <w:numId w:val="2"/>
         </w:numPr>
-      </w:pPr>
-      <w:proofErr w:type="spellStart"/>
-      <w:r>
-        <w:t>Trow</w:t>
-      </w:r>
-      <w:proofErr w:type="spellEnd"/>
-      <w:r>
-        <w:t xml:space="preserve">: palabra </w:t>
-      </w:r>
-      <w:proofErr w:type="spellStart"/>
-      <w:r>
-        <w:t>resevada</w:t>
-      </w:r>
-      <w:proofErr w:type="spellEnd"/>
-      <w:r>
-        <w:t xml:space="preserve"> que quiere decir lanza</w:t>
-      </w:r>
-    </w:p>
-    <w:p>
-      <w:pPr>
-        <w:pStyle w:val="Ttulo2"/>
-        <w:numPr>
-          <w:ilvl w:val="0"/>
-          <w:numId w:val="1"/>
-        </w:numPr>
-      </w:pPr>
-      <w:r>
-        <w:t>Vocabulario:</w:t>
-      </w:r>
-    </w:p>
-    <w:p>
-      <w:pPr>
-        <w:pStyle w:val="Prrafodelista"/>
-        <w:numPr>
-          <w:ilvl w:val="0"/>
-          <w:numId w:val="2"/>
-        </w:numPr>
-      </w:pPr>
-      <w:r>
-        <w:t xml:space="preserve">Pila de ejecución: </w:t>
-      </w:r>
-      <w:proofErr w:type="spellStart"/>
-      <w:r>
-        <w:t>Stack</w:t>
-      </w:r>
-      <w:proofErr w:type="spellEnd"/>
-      <w:r>
-        <w:t xml:space="preserve"> o pila-</w:t>
-      </w:r>
-      <w:r>
-        <w:sym w:font="Wingdings" w:char="F0E0"/>
-      </w:r>
-      <w:r>
-        <w:t>ciclo de ejecución método java</w:t>
+        <w:rPr>
+          <w:lang w:val="en-US"/>
+        </w:rPr>
+      </w:pPr>
+      <w:proofErr w:type="spellStart"/>
+      <w:r>
+        <w:rPr>
+          <w:lang w:val="en-US"/>
+        </w:rPr>
+        <w:t>cómo</w:t>
+      </w:r>
+      <w:proofErr w:type="spellEnd"/>
+      <w:r>
+        <w:rPr>
+          <w:lang w:val="en-US"/>
+        </w:rPr>
+        <w:t xml:space="preserve"> </w:t>
+      </w:r>
+      <w:proofErr w:type="spellStart"/>
+      <w:r>
+        <w:rPr>
+          <w:lang w:val="en-US"/>
+        </w:rPr>
+        <w:t>utilizar</w:t>
+      </w:r>
+      <w:proofErr w:type="spellEnd"/>
+      <w:r>
+        <w:rPr>
+          <w:lang w:val="en-US"/>
+        </w:rPr>
+        <w:t xml:space="preserve"> try-with-resources.</w:t>
       </w:r>
     </w:p>
     <w:tbl>
@@ -3294,135 +3168,647 @@
             <w:tcW w:w="4055" w:type="dxa"/>
           </w:tcPr>
           <w:p>
-            <w:r>
+            <w:pPr>
+              <w:rPr>
+                <w:lang w:val="en-US"/>
+              </w:rPr>
+            </w:pPr>
+            <w:r>
+              <w:rPr>
+                <w:lang w:val="en-US"/>
+              </w:rPr>
+              <w:drawing>
+                <wp:inline distT="0" distB="0" distL="0" distR="0" wp14:anchorId="01393EDC" wp14:editId="0C2D2AF5">
+                  <wp:extent cx="2581275" cy="1936750"/>
+                  <wp:effectExtent l="0" t="0" r="9525" b="6350"/>
+                  <wp:docPr id="61" name="Imagen 61"/>
+                  <wp:cNvGraphicFramePr>
+                    <a:graphicFrameLocks xmlns:a="http://schemas.openxmlformats.org/drawingml/2006/main" noChangeAspect="1"/>
+                  </wp:cNvGraphicFramePr>
+                  <a:graphic xmlns:a="http://schemas.openxmlformats.org/drawingml/2006/main">
+                    <a:graphicData uri="http://schemas.openxmlformats.org/drawingml/2006/picture">
+                      <pic:pic xmlns:pic="http://schemas.openxmlformats.org/drawingml/2006/picture">
+                        <pic:nvPicPr>
+                          <pic:cNvPr id="1" name=""/>
+                          <pic:cNvPicPr/>
+                        </pic:nvPicPr>
+                        <pic:blipFill>
+                          <a:blip r:embed="rId62"/>
+                          <a:stretch>
+                            <a:fillRect/>
+                          </a:stretch>
+                        </pic:blipFill>
+                        <pic:spPr>
+                          <a:xfrm>
+                            <a:off x="0" y="0"/>
+                            <a:ext cx="2581275" cy="1936750"/>
+                          </a:xfrm>
+                          <a:prstGeom prst="rect">
+                            <a:avLst/>
+                          </a:prstGeom>
+                        </pic:spPr>
+                      </pic:pic>
+                    </a:graphicData>
+                  </a:graphic>
+                </wp:inline>
+              </w:drawing>
+            </w:r>
+          </w:p>
+          <w:p>
+            <w:pPr>
+              <w:rPr>
+                <w:lang w:val="en-US"/>
+              </w:rPr>
+            </w:pPr>
+            <w:r>
+              <w:rPr>
+                <w:lang w:val="en-US"/>
+              </w:rPr>
+              <w:drawing>
+                <wp:inline distT="0" distB="0" distL="0" distR="0" wp14:anchorId="2EE771C5" wp14:editId="00046524">
+                  <wp:extent cx="2581275" cy="2135505"/>
+                  <wp:effectExtent l="0" t="0" r="9525" b="0"/>
+                  <wp:docPr id="62" name="Imagen 62"/>
+                  <wp:cNvGraphicFramePr>
+                    <a:graphicFrameLocks xmlns:a="http://schemas.openxmlformats.org/drawingml/2006/main" noChangeAspect="1"/>
+                  </wp:cNvGraphicFramePr>
+                  <a:graphic xmlns:a="http://schemas.openxmlformats.org/drawingml/2006/main">
+                    <a:graphicData uri="http://schemas.openxmlformats.org/drawingml/2006/picture">
+                      <pic:pic xmlns:pic="http://schemas.openxmlformats.org/drawingml/2006/picture">
+                        <pic:nvPicPr>
+                          <pic:cNvPr id="1" name=""/>
+                          <pic:cNvPicPr/>
+                        </pic:nvPicPr>
+                        <pic:blipFill>
+                          <a:blip r:embed="rId63"/>
+                          <a:stretch>
+                            <a:fillRect/>
+                          </a:stretch>
+                        </pic:blipFill>
+                        <pic:spPr>
+                          <a:xfrm>
+                            <a:off x="0" y="0"/>
+                            <a:ext cx="2581275" cy="2135505"/>
+                          </a:xfrm>
+                          <a:prstGeom prst="rect">
+                            <a:avLst/>
+                          </a:prstGeom>
+                        </pic:spPr>
+                      </pic:pic>
+                    </a:graphicData>
+                  </a:graphic>
+                </wp:inline>
+              </w:drawing>
+            </w:r>
+          </w:p>
+          <w:p>
+            <w:pPr>
               <w:rPr>
                 <w:noProof/>
               </w:rPr>
-              <w:drawing>
-                <wp:inline distT="0" distB="0" distL="0" distR="0" wp14:anchorId="2169DEC4" wp14:editId="7593C903">
-                  <wp:extent cx="1965278" cy="878936"/>
-                  <wp:effectExtent l="0" t="0" r="0" b="0"/>
-                  <wp:docPr id="1" name="Imagen 1"/>
-                  <wp:cNvGraphicFramePr>
-                    <a:graphicFrameLocks xmlns:a="http://schemas.openxmlformats.org/drawingml/2006/main" noChangeAspect="1"/>
-                  </wp:cNvGraphicFramePr>
-                  <a:graphic xmlns:a="http://schemas.openxmlformats.org/drawingml/2006/main">
-                    <a:graphicData uri="http://schemas.openxmlformats.org/drawingml/2006/picture">
-                      <pic:pic xmlns:pic="http://schemas.openxmlformats.org/drawingml/2006/picture">
-                        <pic:nvPicPr>
-                          <pic:cNvPr id="1" name=""/>
-                          <pic:cNvPicPr/>
-                        </pic:nvPicPr>
-                        <pic:blipFill>
-                          <a:blip r:embed="rId62"/>
-                          <a:stretch>
-                            <a:fillRect/>
-                          </a:stretch>
-                        </pic:blipFill>
-                        <pic:spPr>
-                          <a:xfrm>
-                            <a:off x="0" y="0"/>
-                            <a:ext cx="1984586" cy="887571"/>
-                          </a:xfrm>
-                          <a:prstGeom prst="rect">
-                            <a:avLst/>
-                          </a:prstGeom>
-                        </pic:spPr>
-                      </pic:pic>
-                    </a:graphicData>
-                  </a:graphic>
-                </wp:inline>
-              </w:drawing>
-            </w:r>
-          </w:p>
-          <w:p>
+            </w:pPr>
+            <w:r>
+              <w:rPr>
+                <w:lang w:val="en-US"/>
+              </w:rPr>
+              <w:lastRenderedPageBreak/>
+              <w:drawing>
+                <wp:inline distT="0" distB="0" distL="0" distR="0" wp14:anchorId="5B6697BB" wp14:editId="09D7C02C">
+                  <wp:extent cx="2581275" cy="2306320"/>
+                  <wp:effectExtent l="0" t="0" r="9525" b="0"/>
+                  <wp:docPr id="63" name="Imagen 63"/>
+                  <wp:cNvGraphicFramePr>
+                    <a:graphicFrameLocks xmlns:a="http://schemas.openxmlformats.org/drawingml/2006/main" noChangeAspect="1"/>
+                  </wp:cNvGraphicFramePr>
+                  <a:graphic xmlns:a="http://schemas.openxmlformats.org/drawingml/2006/main">
+                    <a:graphicData uri="http://schemas.openxmlformats.org/drawingml/2006/picture">
+                      <pic:pic xmlns:pic="http://schemas.openxmlformats.org/drawingml/2006/picture">
+                        <pic:nvPicPr>
+                          <pic:cNvPr id="1" name=""/>
+                          <pic:cNvPicPr/>
+                        </pic:nvPicPr>
+                        <pic:blipFill>
+                          <a:blip r:embed="rId64"/>
+                          <a:stretch>
+                            <a:fillRect/>
+                          </a:stretch>
+                        </pic:blipFill>
+                        <pic:spPr>
+                          <a:xfrm>
+                            <a:off x="0" y="0"/>
+                            <a:ext cx="2581275" cy="2306320"/>
+                          </a:xfrm>
+                          <a:prstGeom prst="rect">
+                            <a:avLst/>
+                          </a:prstGeom>
+                        </pic:spPr>
+                      </pic:pic>
+                    </a:graphicData>
+                  </a:graphic>
+                </wp:inline>
+              </w:drawing>
+            </w:r>
             <w:r>
               <w:rPr>
                 <w:noProof/>
               </w:rPr>
-              <w:drawing>
-                <wp:inline distT="0" distB="0" distL="0" distR="0" wp14:anchorId="419360B1" wp14:editId="4DF12FA8">
-                  <wp:extent cx="1992573" cy="987218"/>
-                  <wp:effectExtent l="0" t="0" r="8255" b="3810"/>
-                  <wp:docPr id="2" name="Imagen 2"/>
-                  <wp:cNvGraphicFramePr>
-                    <a:graphicFrameLocks xmlns:a="http://schemas.openxmlformats.org/drawingml/2006/main" noChangeAspect="1"/>
-                  </wp:cNvGraphicFramePr>
-                  <a:graphic xmlns:a="http://schemas.openxmlformats.org/drawingml/2006/main">
-                    <a:graphicData uri="http://schemas.openxmlformats.org/drawingml/2006/picture">
-                      <pic:pic xmlns:pic="http://schemas.openxmlformats.org/drawingml/2006/picture">
-                        <pic:nvPicPr>
-                          <pic:cNvPr id="1" name=""/>
-                          <pic:cNvPicPr/>
-                        </pic:nvPicPr>
-                        <pic:blipFill>
-                          <a:blip r:embed="rId63"/>
-                          <a:stretch>
-                            <a:fillRect/>
-                          </a:stretch>
-                        </pic:blipFill>
-                        <pic:spPr>
-                          <a:xfrm>
-                            <a:off x="0" y="0"/>
-                            <a:ext cx="2002055" cy="991916"/>
-                          </a:xfrm>
-                          <a:prstGeom prst="rect">
-                            <a:avLst/>
-                          </a:prstGeom>
-                        </pic:spPr>
-                      </pic:pic>
-                    </a:graphicData>
-                  </a:graphic>
-                </wp:inline>
-              </w:drawing>
-            </w:r>
-          </w:p>
-          <w:p>
-            <w:r>
-              <w:rPr>
-                <w:noProof/>
-              </w:rPr>
-              <w:drawing>
-                <wp:inline distT="0" distB="0" distL="0" distR="0" wp14:anchorId="38BE1334" wp14:editId="6EF37D31">
-                  <wp:extent cx="2581275" cy="1216660"/>
-                  <wp:effectExtent l="0" t="0" r="9525" b="2540"/>
-                  <wp:docPr id="3" name="Imagen 3" descr="Interfaz de usuario gráfica, Texto, Aplicación&#10;&#10;Descripción generada automáticamente"/>
-                  <wp:cNvGraphicFramePr>
-                    <a:graphicFrameLocks xmlns:a="http://schemas.openxmlformats.org/drawingml/2006/main" noChangeAspect="1"/>
-                  </wp:cNvGraphicFramePr>
-                  <a:graphic xmlns:a="http://schemas.openxmlformats.org/drawingml/2006/main">
-                    <a:graphicData uri="http://schemas.openxmlformats.org/drawingml/2006/picture">
-                      <pic:pic xmlns:pic="http://schemas.openxmlformats.org/drawingml/2006/picture">
-                        <pic:nvPicPr>
-                          <pic:cNvPr id="3" name="Imagen 3" descr="Interfaz de usuario gráfica, Texto, Aplicación&#10;&#10;Descripción generada automáticamente"/>
-                          <pic:cNvPicPr/>
-                        </pic:nvPicPr>
-                        <pic:blipFill>
-                          <a:blip r:embed="rId64"/>
-                          <a:stretch>
-                            <a:fillRect/>
-                          </a:stretch>
-                        </pic:blipFill>
-                        <pic:spPr>
-                          <a:xfrm>
-                            <a:off x="0" y="0"/>
-                            <a:ext cx="2581275" cy="1216660"/>
-                          </a:xfrm>
-                          <a:prstGeom prst="rect">
-                            <a:avLst/>
-                          </a:prstGeom>
-                        </pic:spPr>
-                      </pic:pic>
-                    </a:graphicData>
-                  </a:graphic>
-                </wp:inline>
-              </w:drawing>
-            </w:r>
+              <w:t xml:space="preserve"> </w:t>
+            </w:r>
+            <w:r>
+              <w:rPr>
+                <w:lang w:val="en-US"/>
+              </w:rPr>
+              <w:drawing>
+                <wp:inline distT="0" distB="0" distL="0" distR="0" wp14:anchorId="25B630B2" wp14:editId="5976DA2E">
+                  <wp:extent cx="2581275" cy="2623185"/>
+                  <wp:effectExtent l="0" t="0" r="9525" b="5715"/>
+                  <wp:docPr id="64" name="Imagen 64"/>
+                  <wp:cNvGraphicFramePr>
+                    <a:graphicFrameLocks xmlns:a="http://schemas.openxmlformats.org/drawingml/2006/main" noChangeAspect="1"/>
+                  </wp:cNvGraphicFramePr>
+                  <a:graphic xmlns:a="http://schemas.openxmlformats.org/drawingml/2006/main">
+                    <a:graphicData uri="http://schemas.openxmlformats.org/drawingml/2006/picture">
+                      <pic:pic xmlns:pic="http://schemas.openxmlformats.org/drawingml/2006/picture">
+                        <pic:nvPicPr>
+                          <pic:cNvPr id="1" name=""/>
+                          <pic:cNvPicPr/>
+                        </pic:nvPicPr>
+                        <pic:blipFill>
+                          <a:blip r:embed="rId65"/>
+                          <a:stretch>
+                            <a:fillRect/>
+                          </a:stretch>
+                        </pic:blipFill>
+                        <pic:spPr>
+                          <a:xfrm>
+                            <a:off x="0" y="0"/>
+                            <a:ext cx="2581275" cy="2623185"/>
+                          </a:xfrm>
+                          <a:prstGeom prst="rect">
+                            <a:avLst/>
+                          </a:prstGeom>
+                        </pic:spPr>
+                      </pic:pic>
+                    </a:graphicData>
+                  </a:graphic>
+                </wp:inline>
+              </w:drawing>
+            </w:r>
+          </w:p>
+          <w:p>
+            <w:pPr>
+              <w:rPr>
+                <w:lang w:val="en-US"/>
+              </w:rPr>
+            </w:pPr>
+            <w:r>
+              <w:rPr>
+                <w:lang w:val="en-US"/>
+              </w:rPr>
+              <w:drawing>
+                <wp:inline distT="0" distB="0" distL="0" distR="0" wp14:anchorId="28A0DE00" wp14:editId="3E71664A">
+                  <wp:extent cx="2581275" cy="2258695"/>
+                  <wp:effectExtent l="0" t="0" r="9525" b="8255"/>
+                  <wp:docPr id="65" name="Imagen 65"/>
+                  <wp:cNvGraphicFramePr>
+                    <a:graphicFrameLocks xmlns:a="http://schemas.openxmlformats.org/drawingml/2006/main" noChangeAspect="1"/>
+                  </wp:cNvGraphicFramePr>
+                  <a:graphic xmlns:a="http://schemas.openxmlformats.org/drawingml/2006/main">
+                    <a:graphicData uri="http://schemas.openxmlformats.org/drawingml/2006/picture">
+                      <pic:pic xmlns:pic="http://schemas.openxmlformats.org/drawingml/2006/picture">
+                        <pic:nvPicPr>
+                          <pic:cNvPr id="1" name=""/>
+                          <pic:cNvPicPr/>
+                        </pic:nvPicPr>
+                        <pic:blipFill>
+                          <a:blip r:embed="rId66"/>
+                          <a:stretch>
+                            <a:fillRect/>
+                          </a:stretch>
+                        </pic:blipFill>
+                        <pic:spPr>
+                          <a:xfrm>
+                            <a:off x="0" y="0"/>
+                            <a:ext cx="2581275" cy="2258695"/>
+                          </a:xfrm>
+                          <a:prstGeom prst="rect">
+                            <a:avLst/>
+                          </a:prstGeom>
+                        </pic:spPr>
+                      </pic:pic>
+                    </a:graphicData>
+                  </a:graphic>
+                </wp:inline>
+              </w:drawing>
+            </w:r>
+          </w:p>
+          <w:p>
+            <w:pPr>
+              <w:rPr>
+                <w:lang w:val="en-US"/>
+              </w:rPr>
+            </w:pPr>
+            <w:r>
+              <w:rPr>
+                <w:lang w:val="en-US"/>
+              </w:rPr>
+              <w:drawing>
+                <wp:inline distT="0" distB="0" distL="0" distR="0" wp14:anchorId="06D73DAC" wp14:editId="0A659195">
+                  <wp:extent cx="2581275" cy="2670175"/>
+                  <wp:effectExtent l="0" t="0" r="9525" b="0"/>
+                  <wp:docPr id="66" name="Imagen 66"/>
+                  <wp:cNvGraphicFramePr>
+                    <a:graphicFrameLocks xmlns:a="http://schemas.openxmlformats.org/drawingml/2006/main" noChangeAspect="1"/>
+                  </wp:cNvGraphicFramePr>
+                  <a:graphic xmlns:a="http://schemas.openxmlformats.org/drawingml/2006/main">
+                    <a:graphicData uri="http://schemas.openxmlformats.org/drawingml/2006/picture">
+                      <pic:pic xmlns:pic="http://schemas.openxmlformats.org/drawingml/2006/picture">
+                        <pic:nvPicPr>
+                          <pic:cNvPr id="1" name=""/>
+                          <pic:cNvPicPr/>
+                        </pic:nvPicPr>
+                        <pic:blipFill>
+                          <a:blip r:embed="rId67"/>
+                          <a:stretch>
+                            <a:fillRect/>
+                          </a:stretch>
+                        </pic:blipFill>
+                        <pic:spPr>
+                          <a:xfrm>
+                            <a:off x="0" y="0"/>
+                            <a:ext cx="2581275" cy="2670175"/>
+                          </a:xfrm>
+                          <a:prstGeom prst="rect">
+                            <a:avLst/>
+                          </a:prstGeom>
+                        </pic:spPr>
+                      </pic:pic>
+                    </a:graphicData>
+                  </a:graphic>
+                </wp:inline>
+              </w:drawing>
+            </w:r>
+          </w:p>
+          <w:p>
+            <w:pPr>
+              <w:rPr>
+                <w:lang w:val="en-US"/>
+              </w:rPr>
+            </w:pPr>
+            <w:r>
+              <w:rPr>
+                <w:lang w:val="en-US"/>
+              </w:rPr>
+              <w:drawing>
+                <wp:inline distT="0" distB="0" distL="0" distR="0" wp14:anchorId="15DC02E2" wp14:editId="34674669">
+                  <wp:extent cx="2581275" cy="3134360"/>
+                  <wp:effectExtent l="0" t="0" r="9525" b="8890"/>
+                  <wp:docPr id="67" name="Imagen 67"/>
+                  <wp:cNvGraphicFramePr>
+                    <a:graphicFrameLocks xmlns:a="http://schemas.openxmlformats.org/drawingml/2006/main" noChangeAspect="1"/>
+                  </wp:cNvGraphicFramePr>
+                  <a:graphic xmlns:a="http://schemas.openxmlformats.org/drawingml/2006/main">
+                    <a:graphicData uri="http://schemas.openxmlformats.org/drawingml/2006/picture">
+                      <pic:pic xmlns:pic="http://schemas.openxmlformats.org/drawingml/2006/picture">
+                        <pic:nvPicPr>
+                          <pic:cNvPr id="1" name=""/>
+                          <pic:cNvPicPr/>
+                        </pic:nvPicPr>
+                        <pic:blipFill>
+                          <a:blip r:embed="rId68"/>
+                          <a:stretch>
+                            <a:fillRect/>
+                          </a:stretch>
+                        </pic:blipFill>
+                        <pic:spPr>
+                          <a:xfrm>
+                            <a:off x="0" y="0"/>
+                            <a:ext cx="2581275" cy="3134360"/>
+                          </a:xfrm>
+                          <a:prstGeom prst="rect">
+                            <a:avLst/>
+                          </a:prstGeom>
+                        </pic:spPr>
+                      </pic:pic>
+                    </a:graphicData>
+                  </a:graphic>
+                </wp:inline>
+              </w:drawing>
+            </w:r>
+          </w:p>
+          <w:p>
+            <w:pPr>
+              <w:rPr>
+                <w:lang w:val="en-US"/>
+              </w:rPr>
+            </w:pPr>
+            <w:r>
+              <w:rPr>
+                <w:lang w:val="en-US"/>
+              </w:rPr>
+              <w:lastRenderedPageBreak/>
+              <w:drawing>
+                <wp:inline distT="0" distB="0" distL="0" distR="0" wp14:anchorId="26D98395" wp14:editId="0199A115">
+                  <wp:extent cx="2581275" cy="3097530"/>
+                  <wp:effectExtent l="0" t="0" r="9525" b="7620"/>
+                  <wp:docPr id="68" name="Imagen 68"/>
+                  <wp:cNvGraphicFramePr>
+                    <a:graphicFrameLocks xmlns:a="http://schemas.openxmlformats.org/drawingml/2006/main" noChangeAspect="1"/>
+                  </wp:cNvGraphicFramePr>
+                  <a:graphic xmlns:a="http://schemas.openxmlformats.org/drawingml/2006/main">
+                    <a:graphicData uri="http://schemas.openxmlformats.org/drawingml/2006/picture">
+                      <pic:pic xmlns:pic="http://schemas.openxmlformats.org/drawingml/2006/picture">
+                        <pic:nvPicPr>
+                          <pic:cNvPr id="1" name=""/>
+                          <pic:cNvPicPr/>
+                        </pic:nvPicPr>
+                        <pic:blipFill>
+                          <a:blip r:embed="rId69"/>
+                          <a:stretch>
+                            <a:fillRect/>
+                          </a:stretch>
+                        </pic:blipFill>
+                        <pic:spPr>
+                          <a:xfrm>
+                            <a:off x="0" y="0"/>
+                            <a:ext cx="2581275" cy="3097530"/>
+                          </a:xfrm>
+                          <a:prstGeom prst="rect">
+                            <a:avLst/>
+                          </a:prstGeom>
+                        </pic:spPr>
+                      </pic:pic>
+                    </a:graphicData>
+                  </a:graphic>
+                </wp:inline>
+              </w:drawing>
+            </w:r>
+          </w:p>
+          <w:p>
+            <w:pPr>
+              <w:rPr>
+                <w:lang w:val="en-US"/>
+              </w:rPr>
+            </w:pPr>
+            <w:r>
+              <w:rPr>
+                <w:lang w:val="en-US"/>
+              </w:rPr>
+              <w:drawing>
+                <wp:inline distT="0" distB="0" distL="0" distR="0" wp14:anchorId="0F1203EF" wp14:editId="412DB3BA">
+                  <wp:extent cx="2581275" cy="2592070"/>
+                  <wp:effectExtent l="0" t="0" r="9525" b="0"/>
+                  <wp:docPr id="69" name="Imagen 69"/>
+                  <wp:cNvGraphicFramePr>
+                    <a:graphicFrameLocks xmlns:a="http://schemas.openxmlformats.org/drawingml/2006/main" noChangeAspect="1"/>
+                  </wp:cNvGraphicFramePr>
+                  <a:graphic xmlns:a="http://schemas.openxmlformats.org/drawingml/2006/main">
+                    <a:graphicData uri="http://schemas.openxmlformats.org/drawingml/2006/picture">
+                      <pic:pic xmlns:pic="http://schemas.openxmlformats.org/drawingml/2006/picture">
+                        <pic:nvPicPr>
+                          <pic:cNvPr id="1" name=""/>
+                          <pic:cNvPicPr/>
+                        </pic:nvPicPr>
+                        <pic:blipFill>
+                          <a:blip r:embed="rId70"/>
+                          <a:stretch>
+                            <a:fillRect/>
+                          </a:stretch>
+                        </pic:blipFill>
+                        <pic:spPr>
+                          <a:xfrm>
+                            <a:off x="0" y="0"/>
+                            <a:ext cx="2581275" cy="2592070"/>
+                          </a:xfrm>
+                          <a:prstGeom prst="rect">
+                            <a:avLst/>
+                          </a:prstGeom>
+                        </pic:spPr>
+                      </pic:pic>
+                    </a:graphicData>
+                  </a:graphic>
+                </wp:inline>
+              </w:drawing>
+            </w:r>
+          </w:p>
+          <w:p>
+            <w:pPr>
+              <w:rPr>
+                <w:lang w:val="en-US"/>
+              </w:rPr>
+            </w:pPr>
+            <w:r>
+              <w:rPr>
+                <w:lang w:val="en-US"/>
+              </w:rPr>
+              <w:drawing>
+                <wp:inline distT="0" distB="0" distL="0" distR="0" wp14:anchorId="2436C14A" wp14:editId="63A1F525">
+                  <wp:extent cx="2581275" cy="3342640"/>
+                  <wp:effectExtent l="0" t="0" r="9525" b="0"/>
+                  <wp:docPr id="70" name="Imagen 70"/>
+                  <wp:cNvGraphicFramePr>
+                    <a:graphicFrameLocks xmlns:a="http://schemas.openxmlformats.org/drawingml/2006/main" noChangeAspect="1"/>
+                  </wp:cNvGraphicFramePr>
+                  <a:graphic xmlns:a="http://schemas.openxmlformats.org/drawingml/2006/main">
+                    <a:graphicData uri="http://schemas.openxmlformats.org/drawingml/2006/picture">
+                      <pic:pic xmlns:pic="http://schemas.openxmlformats.org/drawingml/2006/picture">
+                        <pic:nvPicPr>
+                          <pic:cNvPr id="1" name=""/>
+                          <pic:cNvPicPr/>
+                        </pic:nvPicPr>
+                        <pic:blipFill>
+                          <a:blip r:embed="rId71"/>
+                          <a:stretch>
+                            <a:fillRect/>
+                          </a:stretch>
+                        </pic:blipFill>
+                        <pic:spPr>
+                          <a:xfrm>
+                            <a:off x="0" y="0"/>
+                            <a:ext cx="2581275" cy="3342640"/>
+                          </a:xfrm>
+                          <a:prstGeom prst="rect">
+                            <a:avLst/>
+                          </a:prstGeom>
+                        </pic:spPr>
+                      </pic:pic>
+                    </a:graphicData>
+                  </a:graphic>
+                </wp:inline>
+              </w:drawing>
+            </w:r>
+          </w:p>
+          <w:p>
+            <w:pPr>
+              <w:rPr>
+                <w:lang w:val="en-US"/>
+              </w:rPr>
+            </w:pPr>
+            <w:r>
+              <w:rPr>
+                <w:lang w:val="en-US"/>
+              </w:rPr>
+              <w:drawing>
+                <wp:inline distT="0" distB="0" distL="0" distR="0" wp14:anchorId="0E8630B5" wp14:editId="4D075224">
+                  <wp:extent cx="2581275" cy="2179320"/>
+                  <wp:effectExtent l="0" t="0" r="9525" b="0"/>
+                  <wp:docPr id="71" name="Imagen 71"/>
+                  <wp:cNvGraphicFramePr>
+                    <a:graphicFrameLocks xmlns:a="http://schemas.openxmlformats.org/drawingml/2006/main" noChangeAspect="1"/>
+                  </wp:cNvGraphicFramePr>
+                  <a:graphic xmlns:a="http://schemas.openxmlformats.org/drawingml/2006/main">
+                    <a:graphicData uri="http://schemas.openxmlformats.org/drawingml/2006/picture">
+                      <pic:pic xmlns:pic="http://schemas.openxmlformats.org/drawingml/2006/picture">
+                        <pic:nvPicPr>
+                          <pic:cNvPr id="1" name=""/>
+                          <pic:cNvPicPr/>
+                        </pic:nvPicPr>
+                        <pic:blipFill>
+                          <a:blip r:embed="rId72"/>
+                          <a:stretch>
+                            <a:fillRect/>
+                          </a:stretch>
+                        </pic:blipFill>
+                        <pic:spPr>
+                          <a:xfrm>
+                            <a:off x="0" y="0"/>
+                            <a:ext cx="2581275" cy="2179320"/>
+                          </a:xfrm>
+                          <a:prstGeom prst="rect">
+                            <a:avLst/>
+                          </a:prstGeom>
+                        </pic:spPr>
+                      </pic:pic>
+                    </a:graphicData>
+                  </a:graphic>
+                </wp:inline>
+              </w:drawing>
+            </w:r>
+          </w:p>
+          <w:p>
+            <w:pPr>
+              <w:rPr>
+                <w:lang w:val="en-US"/>
+              </w:rPr>
+            </w:pPr>
+            <w:r>
+              <w:rPr>
+                <w:lang w:val="en-US"/>
+              </w:rPr>
+              <w:drawing>
+                <wp:inline distT="0" distB="0" distL="0" distR="0" wp14:anchorId="203BDB4B" wp14:editId="33588651">
+                  <wp:extent cx="2581275" cy="2625725"/>
+                  <wp:effectExtent l="0" t="0" r="9525" b="3175"/>
+                  <wp:docPr id="72" name="Imagen 72"/>
+                  <wp:cNvGraphicFramePr>
+                    <a:graphicFrameLocks xmlns:a="http://schemas.openxmlformats.org/drawingml/2006/main" noChangeAspect="1"/>
+                  </wp:cNvGraphicFramePr>
+                  <a:graphic xmlns:a="http://schemas.openxmlformats.org/drawingml/2006/main">
+                    <a:graphicData uri="http://schemas.openxmlformats.org/drawingml/2006/picture">
+                      <pic:pic xmlns:pic="http://schemas.openxmlformats.org/drawingml/2006/picture">
+                        <pic:nvPicPr>
+                          <pic:cNvPr id="1" name=""/>
+                          <pic:cNvPicPr/>
+                        </pic:nvPicPr>
+                        <pic:blipFill>
+                          <a:blip r:embed="rId73"/>
+                          <a:stretch>
+                            <a:fillRect/>
+                          </a:stretch>
+                        </pic:blipFill>
+                        <pic:spPr>
+                          <a:xfrm>
+                            <a:off x="0" y="0"/>
+                            <a:ext cx="2581275" cy="2625725"/>
+                          </a:xfrm>
+                          <a:prstGeom prst="rect">
+                            <a:avLst/>
+                          </a:prstGeom>
+                        </pic:spPr>
+                      </pic:pic>
+                    </a:graphicData>
+                  </a:graphic>
+                </wp:inline>
+              </w:drawing>
+            </w:r>
+          </w:p>
+          <w:p>
+            <w:pPr>
+              <w:rPr>
+                <w:lang w:val="en-US"/>
+              </w:rPr>
+            </w:pPr>
+            <w:r>
+              <w:rPr>
+                <w:lang w:val="en-US"/>
+              </w:rPr>
+              <w:lastRenderedPageBreak/>
+              <w:drawing>
+                <wp:inline distT="0" distB="0" distL="0" distR="0" wp14:anchorId="563B1872" wp14:editId="3425A8C1">
+                  <wp:extent cx="2581275" cy="3009900"/>
+                  <wp:effectExtent l="0" t="0" r="9525" b="0"/>
+                  <wp:docPr id="73" name="Imagen 73"/>
+                  <wp:cNvGraphicFramePr>
+                    <a:graphicFrameLocks xmlns:a="http://schemas.openxmlformats.org/drawingml/2006/main" noChangeAspect="1"/>
+                  </wp:cNvGraphicFramePr>
+                  <a:graphic xmlns:a="http://schemas.openxmlformats.org/drawingml/2006/main">
+                    <a:graphicData uri="http://schemas.openxmlformats.org/drawingml/2006/picture">
+                      <pic:pic xmlns:pic="http://schemas.openxmlformats.org/drawingml/2006/picture">
+                        <pic:nvPicPr>
+                          <pic:cNvPr id="1" name=""/>
+                          <pic:cNvPicPr/>
+                        </pic:nvPicPr>
+                        <pic:blipFill>
+                          <a:blip r:embed="rId74"/>
+                          <a:stretch>
+                            <a:fillRect/>
+                          </a:stretch>
+                        </pic:blipFill>
+                        <pic:spPr>
+                          <a:xfrm>
+                            <a:off x="0" y="0"/>
+                            <a:ext cx="2581275" cy="3009900"/>
+                          </a:xfrm>
+                          <a:prstGeom prst="rect">
+                            <a:avLst/>
+                          </a:prstGeom>
+                        </pic:spPr>
+                      </pic:pic>
+                    </a:graphicData>
+                  </a:graphic>
+                </wp:inline>
+              </w:drawing>
+            </w:r>
+          </w:p>
+          <w:p>
+            <w:pPr>
+              <w:rPr>
+                <w:lang w:val="en-US"/>
+              </w:rPr>
+            </w:pPr>
           </w:p>
         </w:tc>
       </w:tr>
     </w:tbl>
-    <w:p/>
+    <w:p>
+      <w:pPr>
+        <w:rPr>
+          <w:lang w:val="en-US"/>
+        </w:rPr>
+      </w:pPr>
+    </w:p>
+    <w:p>
+      <w:pPr>
+        <w:pStyle w:val="Ttulo2"/>
+        <w:numPr>
+          <w:ilvl w:val="0"/>
+          <w:numId w:val="1"/>
+        </w:numPr>
+      </w:pPr>
+      <w:r>
+        <w:t xml:space="preserve">Anexos: </w:t>
+      </w:r>
+    </w:p>
     <w:p>
       <w:pPr>
         <w:pStyle w:val="Prrafodelista"/>
@@ -3432,7 +3818,89 @@
         </w:numPr>
       </w:pPr>
       <w:r>
-        <w:t>Punto de quiebre</w:t>
+        <w:t xml:space="preserve">Extendiendo a </w:t>
+      </w:r>
+      <w:proofErr w:type="spellStart"/>
+      <w:r>
+        <w:t>RuntimeException</w:t>
+      </w:r>
+      <w:proofErr w:type="spellEnd"/>
+      <w:r>
+        <w:t xml:space="preserve"> puede ser que se genere ese error, pero a nivel de </w:t>
+      </w:r>
+      <w:proofErr w:type="spellStart"/>
+      <w:r>
+        <w:t>Exception</w:t>
+      </w:r>
+      <w:proofErr w:type="spellEnd"/>
+      <w:r>
+        <w:t xml:space="preserve"> si genera ese error.</w:t>
+      </w:r>
+    </w:p>
+    <w:p>
+      <w:r>
+        <w:t xml:space="preserve">Repasando aquí. </w:t>
+      </w:r>
+      <w:proofErr w:type="spellStart"/>
+      <w:r>
+        <w:t>Throwable</w:t>
+      </w:r>
+      <w:proofErr w:type="spellEnd"/>
+      <w:r>
+        <w:t xml:space="preserve"> en la cabeza tiene dos grandes grupos de errores: errores y excepciones. Los errores son lanzados por los programadores que mantienen la máquina virtual de Java, la JVM, y las excepciones son lanzadas por nosotros que programamos sobre la JVM, la máquina virtual de Java. Dentro de este pequeño grupo de excepciones tenemos dos subgrupos: excepciones </w:t>
+      </w:r>
+      <w:proofErr w:type="spellStart"/>
+      <w:r>
+        <w:t>chequed</w:t>
+      </w:r>
+      <w:proofErr w:type="spellEnd"/>
+      <w:r>
+        <w:t xml:space="preserve"> y </w:t>
+      </w:r>
+      <w:proofErr w:type="spellStart"/>
+      <w:r>
+        <w:t>unchequed</w:t>
+      </w:r>
+      <w:proofErr w:type="spellEnd"/>
+      <w:r>
+        <w:t>.</w:t>
+      </w:r>
+    </w:p>
+    <w:p>
+      <w:r>
+        <w:t xml:space="preserve">Las </w:t>
+      </w:r>
+      <w:proofErr w:type="spellStart"/>
+      <w:r>
+        <w:t>unchecked</w:t>
+      </w:r>
+      <w:proofErr w:type="spellEnd"/>
+      <w:r>
+        <w:t xml:space="preserve"> son las que extienden de </w:t>
+      </w:r>
+      <w:proofErr w:type="spellStart"/>
+      <w:r>
+        <w:t>RuntimeException</w:t>
+      </w:r>
+      <w:proofErr w:type="spellEnd"/>
+      <w:r>
+        <w:t xml:space="preserve">, y por lo tanto las que no son verificadas por el compilador. Contrario a </w:t>
+      </w:r>
+      <w:proofErr w:type="spellStart"/>
+      <w:r>
+        <w:t>checked</w:t>
+      </w:r>
+      <w:proofErr w:type="spellEnd"/>
+      <w:r>
+        <w:t xml:space="preserve">, que extienden de </w:t>
+      </w:r>
+      <w:proofErr w:type="spellStart"/>
+      <w:r>
+        <w:t>Exception</w:t>
+      </w:r>
+      <w:proofErr w:type="spellEnd"/>
+      <w:r>
+        <w:t xml:space="preserve"> y sí son verificadas en el momento pues de hacer la compilación. Entonces en resumen lo único que diferencia es al momento de la compilación, si tú quieres que el compilador te ayude a decidir cómo tratar la excepción y si tú quieres atrapar el error porque tú crees que pueda dar ese error.</w:t>
       </w:r>
     </w:p>
     <w:p>
@@ -3443,68 +3911,63 @@
           <w:numId w:val="2"/>
         </w:numPr>
       </w:pPr>
-      <w:proofErr w:type="spellStart"/>
-      <w:r>
-        <w:t>Debug</w:t>
-      </w:r>
-      <w:proofErr w:type="spellEnd"/>
-      <w:r>
-        <w:t xml:space="preserve">: </w:t>
-      </w:r>
-      <w:r>
-        <w:t xml:space="preserve">El </w:t>
-      </w:r>
-      <w:proofErr w:type="spellStart"/>
-      <w:r>
-        <w:t>debug</w:t>
-      </w:r>
-      <w:proofErr w:type="spellEnd"/>
-      <w:r>
-        <w:t xml:space="preserve"> es la ejecución de nuestro sistema, pero donde él encuentra este </w:t>
-      </w:r>
-      <w:proofErr w:type="spellStart"/>
-      <w:r>
-        <w:t>breakpoint</w:t>
-      </w:r>
-      <w:proofErr w:type="spellEnd"/>
-      <w:r>
-        <w:t xml:space="preserve"> él va a parar y nos va a mostrar todo lo que hay en la memoria, en ese momento. </w:t>
-      </w:r>
-      <w:r>
-        <w:lastRenderedPageBreak/>
-        <w:t xml:space="preserve">Vamos a verlo aquí en práctica. Para eso, para el </w:t>
-      </w:r>
-      <w:proofErr w:type="spellStart"/>
-      <w:r>
-        <w:t>debug</w:t>
-      </w:r>
-      <w:proofErr w:type="spellEnd"/>
-      <w:r>
-        <w:t xml:space="preserve">, nosotros tenemos que ir al botón de acá, que es este bichito, </w:t>
-      </w:r>
-      <w:proofErr w:type="spellStart"/>
-      <w:r>
-        <w:t>debug</w:t>
-      </w:r>
-      <w:proofErr w:type="spellEnd"/>
-      <w:r>
-        <w:t xml:space="preserve"> flujo. Este bichito está al lado de </w:t>
-      </w:r>
-      <w:proofErr w:type="spellStart"/>
-      <w:r>
-        <w:t>play</w:t>
-      </w:r>
-      <w:proofErr w:type="spellEnd"/>
-      <w:r>
-        <w:t xml:space="preserve">, del botón de </w:t>
-      </w:r>
-      <w:proofErr w:type="spellStart"/>
-      <w:r>
-        <w:t>play</w:t>
-      </w:r>
-      <w:proofErr w:type="spellEnd"/>
-      <w:r>
-        <w:t>.</w:t>
+      <w:r>
+        <w:t xml:space="preserve">Try no puede estar solo, debe venir siempre acompañado con </w:t>
+      </w:r>
+      <w:proofErr w:type="spellStart"/>
+      <w:r>
+        <w:t>yn</w:t>
+      </w:r>
+      <w:proofErr w:type="spellEnd"/>
+      <w:r>
+        <w:t xml:space="preserve"> catch o </w:t>
+      </w:r>
+      <w:r>
+        <w:t xml:space="preserve">un </w:t>
+      </w:r>
+      <w:proofErr w:type="spellStart"/>
+      <w:r>
+        <w:t>finally</w:t>
+      </w:r>
+      <w:proofErr w:type="spellEnd"/>
+      <w:r>
+        <w:t xml:space="preserve">. Se puede </w:t>
+      </w:r>
+      <w:proofErr w:type="spellStart"/>
+      <w:r>
+        <w:t>acmpañar</w:t>
+      </w:r>
+      <w:proofErr w:type="spellEnd"/>
+      <w:r>
+        <w:t xml:space="preserve"> de varios catch, pero solo de 1 </w:t>
+      </w:r>
+      <w:proofErr w:type="spellStart"/>
+      <w:r>
+        <w:t>finally</w:t>
+      </w:r>
+      <w:proofErr w:type="spellEnd"/>
+      <w:r>
+        <w:t>. El orden siempre debe ser try-catch-</w:t>
+      </w:r>
+      <w:proofErr w:type="spellStart"/>
+      <w:r>
+        <w:t>finally</w:t>
+      </w:r>
+      <w:proofErr w:type="spellEnd"/>
+      <w:r>
+        <w:t>, si no se respeta deja de compilar.</w:t>
+      </w:r>
+    </w:p>
+    <w:p>
+      <w:pPr>
+        <w:pStyle w:val="Ttulo2"/>
+        <w:numPr>
+          <w:ilvl w:val="0"/>
+          <w:numId w:val="1"/>
+        </w:numPr>
+      </w:pPr>
+      <w:r>
+        <w:t xml:space="preserve">Código: </w:t>
       </w:r>
     </w:p>
     <w:p>
@@ -3515,25 +3978,34 @@
           <w:numId w:val="2"/>
         </w:numPr>
       </w:pPr>
-      <w:r>
-        <w:t xml:space="preserve">Step </w:t>
-      </w:r>
-      <w:proofErr w:type="spellStart"/>
-      <w:r>
-        <w:t>int</w:t>
-      </w:r>
-      <w:proofErr w:type="spellEnd"/>
-      <w:r>
-        <w:t>:</w:t>
-      </w:r>
-      <w:r>
-        <w:t xml:space="preserve"> entra al pedazo de </w:t>
-      </w:r>
-      <w:proofErr w:type="spellStart"/>
-      <w:r>
-        <w:t>codigo</w:t>
-      </w:r>
-      <w:proofErr w:type="spellEnd"/>
+      <w:proofErr w:type="spellStart"/>
+      <w:r>
+        <w:t>Trow</w:t>
+      </w:r>
+      <w:proofErr w:type="spellEnd"/>
+      <w:r>
+        <w:t xml:space="preserve">: palabra </w:t>
+      </w:r>
+      <w:proofErr w:type="spellStart"/>
+      <w:r>
+        <w:t>resevada</w:t>
+      </w:r>
+      <w:proofErr w:type="spellEnd"/>
+      <w:r>
+        <w:t xml:space="preserve"> que quiere decir lanza</w:t>
+      </w:r>
+    </w:p>
+    <w:p>
+      <w:pPr>
+        <w:pStyle w:val="Ttulo2"/>
+        <w:numPr>
+          <w:ilvl w:val="0"/>
+          <w:numId w:val="1"/>
+        </w:numPr>
+      </w:pPr>
+      <w:r>
+        <w:t>Vocabulario:</w:t>
+      </w:r>
     </w:p>
     <w:p>
       <w:pPr>
@@ -3544,20 +4016,167 @@
         </w:numPr>
       </w:pPr>
       <w:r>
-        <w:t xml:space="preserve">Step </w:t>
-      </w:r>
-      <w:proofErr w:type="spellStart"/>
-      <w:r>
-        <w:t>over</w:t>
-      </w:r>
-      <w:proofErr w:type="spellEnd"/>
-      <w:r>
-        <w:t xml:space="preserve">: Pasa a la siguiente </w:t>
-      </w:r>
-      <w:r>
-        <w:t>línea</w:t>
-      </w:r>
-    </w:p>
+        <w:t xml:space="preserve">Pila de ejecución: </w:t>
+      </w:r>
+      <w:proofErr w:type="spellStart"/>
+      <w:r>
+        <w:t>Stack</w:t>
+      </w:r>
+      <w:proofErr w:type="spellEnd"/>
+      <w:r>
+        <w:t xml:space="preserve"> o pila-</w:t>
+      </w:r>
+      <w:r>
+        <w:sym w:font="Wingdings" w:char="F0E0"/>
+      </w:r>
+      <w:r>
+        <w:t>ciclo de ejecución método java</w:t>
+      </w:r>
+    </w:p>
+    <w:tbl>
+      <w:tblPr>
+        <w:tblStyle w:val="Tablaconcuadrcula"/>
+        <w:tblW w:w="0" w:type="auto"/>
+        <w:tblLook w:val="04A0" w:firstRow="1" w:lastRow="0" w:firstColumn="1" w:lastColumn="0" w:noHBand="0" w:noVBand="1"/>
+      </w:tblPr>
+      <w:tblGrid>
+        <w:gridCol w:w="4055"/>
+      </w:tblGrid>
+      <w:tr>
+        <w:tc>
+          <w:tcPr>
+            <w:tcW w:w="4055" w:type="dxa"/>
+          </w:tcPr>
+          <w:p>
+            <w:r>
+              <w:rPr>
+                <w:noProof/>
+              </w:rPr>
+              <w:drawing>
+                <wp:inline distT="0" distB="0" distL="0" distR="0" wp14:anchorId="2169DEC4" wp14:editId="7593C903">
+                  <wp:extent cx="1965278" cy="878936"/>
+                  <wp:effectExtent l="0" t="0" r="0" b="0"/>
+                  <wp:docPr id="1" name="Imagen 1"/>
+                  <wp:cNvGraphicFramePr>
+                    <a:graphicFrameLocks xmlns:a="http://schemas.openxmlformats.org/drawingml/2006/main" noChangeAspect="1"/>
+                  </wp:cNvGraphicFramePr>
+                  <a:graphic xmlns:a="http://schemas.openxmlformats.org/drawingml/2006/main">
+                    <a:graphicData uri="http://schemas.openxmlformats.org/drawingml/2006/picture">
+                      <pic:pic xmlns:pic="http://schemas.openxmlformats.org/drawingml/2006/picture">
+                        <pic:nvPicPr>
+                          <pic:cNvPr id="1" name=""/>
+                          <pic:cNvPicPr/>
+                        </pic:nvPicPr>
+                        <pic:blipFill>
+                          <a:blip r:embed="rId75"/>
+                          <a:stretch>
+                            <a:fillRect/>
+                          </a:stretch>
+                        </pic:blipFill>
+                        <pic:spPr>
+                          <a:xfrm>
+                            <a:off x="0" y="0"/>
+                            <a:ext cx="1984586" cy="887571"/>
+                          </a:xfrm>
+                          <a:prstGeom prst="rect">
+                            <a:avLst/>
+                          </a:prstGeom>
+                        </pic:spPr>
+                      </pic:pic>
+                    </a:graphicData>
+                  </a:graphic>
+                </wp:inline>
+              </w:drawing>
+            </w:r>
+          </w:p>
+          <w:p>
+            <w:r>
+              <w:rPr>
+                <w:noProof/>
+              </w:rPr>
+              <w:drawing>
+                <wp:inline distT="0" distB="0" distL="0" distR="0" wp14:anchorId="419360B1" wp14:editId="4DF12FA8">
+                  <wp:extent cx="1992573" cy="987218"/>
+                  <wp:effectExtent l="0" t="0" r="8255" b="3810"/>
+                  <wp:docPr id="2" name="Imagen 2"/>
+                  <wp:cNvGraphicFramePr>
+                    <a:graphicFrameLocks xmlns:a="http://schemas.openxmlformats.org/drawingml/2006/main" noChangeAspect="1"/>
+                  </wp:cNvGraphicFramePr>
+                  <a:graphic xmlns:a="http://schemas.openxmlformats.org/drawingml/2006/main">
+                    <a:graphicData uri="http://schemas.openxmlformats.org/drawingml/2006/picture">
+                      <pic:pic xmlns:pic="http://schemas.openxmlformats.org/drawingml/2006/picture">
+                        <pic:nvPicPr>
+                          <pic:cNvPr id="1" name=""/>
+                          <pic:cNvPicPr/>
+                        </pic:nvPicPr>
+                        <pic:blipFill>
+                          <a:blip r:embed="rId76"/>
+                          <a:stretch>
+                            <a:fillRect/>
+                          </a:stretch>
+                        </pic:blipFill>
+                        <pic:spPr>
+                          <a:xfrm>
+                            <a:off x="0" y="0"/>
+                            <a:ext cx="2002055" cy="991916"/>
+                          </a:xfrm>
+                          <a:prstGeom prst="rect">
+                            <a:avLst/>
+                          </a:prstGeom>
+                        </pic:spPr>
+                      </pic:pic>
+                    </a:graphicData>
+                  </a:graphic>
+                </wp:inline>
+              </w:drawing>
+            </w:r>
+          </w:p>
+          <w:p>
+            <w:r>
+              <w:rPr>
+                <w:noProof/>
+              </w:rPr>
+              <w:drawing>
+                <wp:inline distT="0" distB="0" distL="0" distR="0" wp14:anchorId="38BE1334" wp14:editId="6EF37D31">
+                  <wp:extent cx="2581275" cy="1216660"/>
+                  <wp:effectExtent l="0" t="0" r="9525" b="2540"/>
+                  <wp:docPr id="3" name="Imagen 3" descr="Interfaz de usuario gráfica, Texto, Aplicación&#10;&#10;Descripción generada automáticamente"/>
+                  <wp:cNvGraphicFramePr>
+                    <a:graphicFrameLocks xmlns:a="http://schemas.openxmlformats.org/drawingml/2006/main" noChangeAspect="1"/>
+                  </wp:cNvGraphicFramePr>
+                  <a:graphic xmlns:a="http://schemas.openxmlformats.org/drawingml/2006/main">
+                    <a:graphicData uri="http://schemas.openxmlformats.org/drawingml/2006/picture">
+                      <pic:pic xmlns:pic="http://schemas.openxmlformats.org/drawingml/2006/picture">
+                        <pic:nvPicPr>
+                          <pic:cNvPr id="3" name="Imagen 3" descr="Interfaz de usuario gráfica, Texto, Aplicación&#10;&#10;Descripción generada automáticamente"/>
+                          <pic:cNvPicPr/>
+                        </pic:nvPicPr>
+                        <pic:blipFill>
+                          <a:blip r:embed="rId77"/>
+                          <a:stretch>
+                            <a:fillRect/>
+                          </a:stretch>
+                        </pic:blipFill>
+                        <pic:spPr>
+                          <a:xfrm>
+                            <a:off x="0" y="0"/>
+                            <a:ext cx="2581275" cy="1216660"/>
+                          </a:xfrm>
+                          <a:prstGeom prst="rect">
+                            <a:avLst/>
+                          </a:prstGeom>
+                        </pic:spPr>
+                      </pic:pic>
+                    </a:graphicData>
+                  </a:graphic>
+                </wp:inline>
+              </w:drawing>
+            </w:r>
+          </w:p>
+        </w:tc>
+      </w:tr>
+    </w:tbl>
+    <w:p/>
     <w:p>
       <w:pPr>
         <w:pStyle w:val="Prrafodelista"/>
@@ -3567,7 +4186,7 @@
         </w:numPr>
       </w:pPr>
       <w:r>
-        <w:t>Error</w:t>
+        <w:t>Punto de quiebre</w:t>
       </w:r>
     </w:p>
     <w:p>
@@ -3578,8 +4197,64 @@
           <w:numId w:val="2"/>
         </w:numPr>
       </w:pPr>
-      <w:r>
-        <w:t>Las excepciones también son objetos</w:t>
+      <w:proofErr w:type="spellStart"/>
+      <w:r>
+        <w:t>Debug</w:t>
+      </w:r>
+      <w:proofErr w:type="spellEnd"/>
+      <w:r>
+        <w:t xml:space="preserve">: </w:t>
+      </w:r>
+      <w:r>
+        <w:t xml:space="preserve">El </w:t>
+      </w:r>
+      <w:proofErr w:type="spellStart"/>
+      <w:r>
+        <w:t>debug</w:t>
+      </w:r>
+      <w:proofErr w:type="spellEnd"/>
+      <w:r>
+        <w:t xml:space="preserve"> es la ejecución de nuestro sistema, pero donde él encuentra este </w:t>
+      </w:r>
+      <w:proofErr w:type="spellStart"/>
+      <w:r>
+        <w:t>breakpoint</w:t>
+      </w:r>
+      <w:proofErr w:type="spellEnd"/>
+      <w:r>
+        <w:t xml:space="preserve"> él va a parar y nos va a mostrar todo lo que hay en la memoria, en ese momento. Vamos a verlo aquí en práctica. Para eso, para el </w:t>
+      </w:r>
+      <w:proofErr w:type="spellStart"/>
+      <w:r>
+        <w:t>debug</w:t>
+      </w:r>
+      <w:proofErr w:type="spellEnd"/>
+      <w:r>
+        <w:t xml:space="preserve">, nosotros tenemos que ir al botón de acá, que es este bichito, </w:t>
+      </w:r>
+      <w:proofErr w:type="spellStart"/>
+      <w:r>
+        <w:t>debug</w:t>
+      </w:r>
+      <w:proofErr w:type="spellEnd"/>
+      <w:r>
+        <w:t xml:space="preserve"> flujo. Este bichito está al lado de </w:t>
+      </w:r>
+      <w:proofErr w:type="spellStart"/>
+      <w:r>
+        <w:t>play</w:t>
+      </w:r>
+      <w:proofErr w:type="spellEnd"/>
+      <w:r>
+        <w:t xml:space="preserve">, del botón de </w:t>
+      </w:r>
+      <w:proofErr w:type="spellStart"/>
+      <w:r>
+        <w:t>play</w:t>
+      </w:r>
+      <w:proofErr w:type="spellEnd"/>
+      <w:r>
+        <w:t>.</w:t>
       </w:r>
     </w:p>
     <w:p>
@@ -3590,14 +4265,25 @@
           <w:numId w:val="2"/>
         </w:numPr>
       </w:pPr>
-      <w:proofErr w:type="spellStart"/>
-      <w:r>
-        <w:t>Stacktrace</w:t>
-      </w:r>
-      <w:proofErr w:type="spellEnd"/>
-      <w:r>
-        <w:t>: traza de la pila</w:t>
-      </w:r>
+      <w:r>
+        <w:t xml:space="preserve">Step </w:t>
+      </w:r>
+      <w:proofErr w:type="spellStart"/>
+      <w:r>
+        <w:t>int</w:t>
+      </w:r>
+      <w:proofErr w:type="spellEnd"/>
+      <w:r>
+        <w:t>:</w:t>
+      </w:r>
+      <w:r>
+        <w:t xml:space="preserve"> entra al pedazo de </w:t>
+      </w:r>
+      <w:proofErr w:type="spellStart"/>
+      <w:r>
+        <w:t>codigo</w:t>
+      </w:r>
+      <w:proofErr w:type="spellEnd"/>
     </w:p>
     <w:p>
       <w:pPr>
@@ -3608,10 +4294,18 @@
         </w:numPr>
       </w:pPr>
       <w:r>
-        <w:t>Try y catch: intenta y atrap</w:t>
-      </w:r>
-      <w:r>
-        <w:t>a</w:t>
+        <w:t xml:space="preserve">Step </w:t>
+      </w:r>
+      <w:proofErr w:type="spellStart"/>
+      <w:r>
+        <w:t>over</w:t>
+      </w:r>
+      <w:proofErr w:type="spellEnd"/>
+      <w:r>
+        <w:t xml:space="preserve">: Pasa a la siguiente </w:t>
+      </w:r>
+      <w:r>
+        <w:t>línea</w:t>
       </w:r>
     </w:p>
     <w:p>
@@ -3623,7 +4317,7 @@
         </w:numPr>
       </w:pPr>
       <w:r>
-        <w:t>Serializar: cuando quiero mandar números por net</w:t>
+        <w:t>Error</w:t>
       </w:r>
     </w:p>
     <w:p>
@@ -3635,13 +4329,7 @@
         </w:numPr>
       </w:pPr>
       <w:r>
-        <w:t>Error:</w:t>
-      </w:r>
-      <w:r>
-        <w:t xml:space="preserve"> </w:t>
-      </w:r>
-      <w:r>
-        <w:t>no controlable.</w:t>
+        <w:t>Las excepciones también son objetos</w:t>
       </w:r>
     </w:p>
     <w:p>
@@ -3652,14 +4340,13 @@
           <w:numId w:val="2"/>
         </w:numPr>
       </w:pPr>
-      <w:r>
-        <w:t xml:space="preserve">JVM: </w:t>
-      </w:r>
-      <w:r>
-        <w:t>errores retornados por los que programan la JVM en sí</w:t>
-      </w:r>
-      <w:r>
-        <w:t xml:space="preserve">, </w:t>
+      <w:proofErr w:type="spellStart"/>
+      <w:r>
+        <w:t>Stacktrace</w:t>
+      </w:r>
+      <w:proofErr w:type="spellEnd"/>
+      <w:r>
+        <w:t>: traza de la pila</w:t>
       </w:r>
     </w:p>
     <w:p>
@@ -3671,7 +4358,115 @@
         </w:numPr>
       </w:pPr>
       <w:r>
+        <w:t>Try y catch: intenta y atrap</w:t>
+      </w:r>
+      <w:r>
+        <w:t>a</w:t>
+      </w:r>
+    </w:p>
+    <w:p>
+      <w:pPr>
+        <w:pStyle w:val="Prrafodelista"/>
+        <w:numPr>
+          <w:ilvl w:val="0"/>
+          <w:numId w:val="2"/>
+        </w:numPr>
+      </w:pPr>
+      <w:r>
+        <w:lastRenderedPageBreak/>
+        <w:t>Serializar: cuando quiero mandar números por net</w:t>
+      </w:r>
+    </w:p>
+    <w:p>
+      <w:pPr>
+        <w:pStyle w:val="Prrafodelista"/>
+        <w:numPr>
+          <w:ilvl w:val="0"/>
+          <w:numId w:val="2"/>
+        </w:numPr>
+      </w:pPr>
+      <w:r>
+        <w:t>Error:</w:t>
+      </w:r>
+      <w:r>
+        <w:t xml:space="preserve"> </w:t>
+      </w:r>
+      <w:r>
+        <w:t>no controlable.</w:t>
+      </w:r>
+    </w:p>
+    <w:p>
+      <w:pPr>
+        <w:pStyle w:val="Prrafodelista"/>
+        <w:numPr>
+          <w:ilvl w:val="0"/>
+          <w:numId w:val="2"/>
+        </w:numPr>
+      </w:pPr>
+      <w:r>
+        <w:t xml:space="preserve">JVM: </w:t>
+      </w:r>
+      <w:r>
+        <w:t>errores retornados por los que programan la JVM en sí</w:t>
+      </w:r>
+      <w:r>
+        <w:t xml:space="preserve">, </w:t>
+      </w:r>
+    </w:p>
+    <w:p>
+      <w:pPr>
+        <w:pStyle w:val="Prrafodelista"/>
+        <w:numPr>
+          <w:ilvl w:val="0"/>
+          <w:numId w:val="2"/>
+        </w:numPr>
+      </w:pPr>
+      <w:r>
         <w:t>Reglas de negocio</w:t>
+      </w:r>
+    </w:p>
+    <w:p>
+      <w:pPr>
+        <w:pStyle w:val="Prrafodelista"/>
+        <w:numPr>
+          <w:ilvl w:val="0"/>
+          <w:numId w:val="2"/>
+        </w:numPr>
+      </w:pPr>
+      <w:r>
+        <w:t xml:space="preserve">Aplicaciones distribuidas: </w:t>
+      </w:r>
+      <w:r>
+        <w:t>es un conjunto de aplicaciones que interactúan entre sí para conseguir satisfacer las necesidades de negocio de una misma empresa, por ejemplo. Para tomar un ejemplo de la vida real y sea más fácil de entender este concepto, vamos a hablar de Facebook.</w:t>
+      </w:r>
+    </w:p>
+    <w:p>
+      <w:pPr>
+        <w:pStyle w:val="Prrafodelista"/>
+        <w:numPr>
+          <w:ilvl w:val="0"/>
+          <w:numId w:val="2"/>
+        </w:numPr>
+      </w:pPr>
+      <w:proofErr w:type="spellStart"/>
+      <w:r>
+        <w:t>Codigo</w:t>
+      </w:r>
+      <w:proofErr w:type="spellEnd"/>
+      <w:r>
+        <w:t xml:space="preserve"> espagueti</w:t>
+      </w:r>
+    </w:p>
+    <w:p>
+      <w:pPr>
+        <w:pStyle w:val="Prrafodelista"/>
+        <w:numPr>
+          <w:ilvl w:val="0"/>
+          <w:numId w:val="2"/>
+        </w:numPr>
+      </w:pPr>
+      <w:r>
+        <w:t xml:space="preserve">Recursos </w:t>
       </w:r>
     </w:p>
     <w:sectPr>

</xml_diff>